<commit_message>
Interessentanalysen rører jeg aldrig igen.
</commit_message>
<xml_diff>
--- a/Turister/Interessentanalyse.docx
+++ b/Turister/Interessentanalyse.docx
@@ -5,7 +5,7 @@
     <w:p>
       <w:pPr>
         <w:spacing w:after="0"/>
-        <w:jc w:val="center"/>
+        <w:jc w:val="both"/>
         <w:rPr>
           <w:rFonts w:ascii="Times New Roman" w:hAnsi="Times New Roman"/>
           <w:b/>
@@ -31,6 +31,45 @@
         <w:jc w:val="both"/>
         <w:rPr>
           <w:rFonts w:ascii="Times New Roman" w:hAnsi="Times New Roman"/>
+          <w:sz w:val="24"/>
+          <w:szCs w:val="24"/>
+          <w:lang w:val="da-DK"/>
+        </w:rPr>
+      </w:pPr>
+      <w:r>
+        <w:rPr>
+          <w:rFonts w:ascii="Times New Roman" w:hAnsi="Times New Roman"/>
+          <w:sz w:val="24"/>
+          <w:szCs w:val="24"/>
+          <w:lang w:val="da-DK"/>
+        </w:rPr>
+        <w:t>Gruppen vil i dette afsnit, kigge på diverse personer/grupper, der kan fungere som interessenter i projektet. Herefter vil gruppen prioritere disse interessenter, alt efter hvor relevante de er i fo</w:t>
+      </w:r>
+      <w:r>
+        <w:rPr>
+          <w:rFonts w:ascii="Times New Roman" w:hAnsi="Times New Roman"/>
+          <w:sz w:val="24"/>
+          <w:szCs w:val="24"/>
+          <w:lang w:val="da-DK"/>
+        </w:rPr>
+        <w:t>r</w:t>
+      </w:r>
+      <w:r>
+        <w:rPr>
+          <w:rFonts w:ascii="Times New Roman" w:hAnsi="Times New Roman"/>
+          <w:sz w:val="24"/>
+          <w:szCs w:val="24"/>
+          <w:lang w:val="da-DK"/>
+        </w:rPr>
+        <w:t>hold til projektet.</w:t>
+      </w:r>
+    </w:p>
+    <w:p>
+      <w:pPr>
+        <w:spacing w:after="0"/>
+        <w:jc w:val="both"/>
+        <w:rPr>
+          <w:rFonts w:ascii="Times New Roman" w:hAnsi="Times New Roman"/>
           <w:b/>
           <w:sz w:val="24"/>
           <w:szCs w:val="24"/>
@@ -426,16 +465,61 @@
           <w:szCs w:val="24"/>
           <w:lang w:val="da-DK"/>
         </w:rPr>
-        <w:t>Her vil et ruteplanlægningsværktøj kunne hjælpe turister med at se nogle af de attraktioner der er i landet, hvis man fx havde en</w:t>
-      </w:r>
-      <w:r>
-        <w:rPr>
-          <w:rFonts w:ascii="Times New Roman" w:hAnsi="Times New Roman"/>
-          <w:sz w:val="24"/>
-          <w:szCs w:val="24"/>
-          <w:lang w:val="da-DK"/>
-        </w:rPr>
-        <w:t xml:space="preserve"> top 5 over de attraktionerne der er i landet, eller i den by man b</w:t>
+        <w:t>Her vil et ruteplanlægningsværktøj kunne hjælpe turister med at se nogle af de attrak</w:t>
+      </w:r>
+      <w:r>
+        <w:rPr>
+          <w:rFonts w:ascii="Times New Roman" w:hAnsi="Times New Roman"/>
+          <w:sz w:val="24"/>
+          <w:szCs w:val="24"/>
+          <w:lang w:val="da-DK"/>
+        </w:rPr>
+        <w:t>tioner der er i landet, hvis der</w:t>
+      </w:r>
+      <w:r>
+        <w:rPr>
+          <w:rFonts w:ascii="Times New Roman" w:hAnsi="Times New Roman"/>
+          <w:sz w:val="24"/>
+          <w:szCs w:val="24"/>
+          <w:lang w:val="da-DK"/>
+        </w:rPr>
+        <w:t xml:space="preserve"> fx </w:t>
+      </w:r>
+      <w:r>
+        <w:rPr>
+          <w:rFonts w:ascii="Times New Roman" w:hAnsi="Times New Roman"/>
+          <w:sz w:val="24"/>
+          <w:szCs w:val="24"/>
+          <w:lang w:val="da-DK"/>
+        </w:rPr>
+        <w:t xml:space="preserve">er </w:t>
+      </w:r>
+      <w:r>
+        <w:rPr>
+          <w:rFonts w:ascii="Times New Roman" w:hAnsi="Times New Roman"/>
+          <w:sz w:val="24"/>
+          <w:szCs w:val="24"/>
+          <w:lang w:val="da-DK"/>
+        </w:rPr>
+        <w:t>en</w:t>
+      </w:r>
+      <w:r>
+        <w:rPr>
+          <w:rFonts w:ascii="Times New Roman" w:hAnsi="Times New Roman"/>
+          <w:sz w:val="24"/>
+          <w:szCs w:val="24"/>
+          <w:lang w:val="da-DK"/>
+        </w:rPr>
+        <w:t xml:space="preserve"> top 5 over de attraktionerne der er i landet, eller i den by </w:t>
+      </w:r>
+      <w:r>
+        <w:rPr>
+          <w:rFonts w:ascii="Times New Roman" w:hAnsi="Times New Roman"/>
+          <w:sz w:val="24"/>
+          <w:szCs w:val="24"/>
+          <w:lang w:val="da-DK"/>
+        </w:rPr>
+        <w:t>ferien for</w:t>
       </w:r>
       <w:r>
         <w:rPr>
@@ -453,7 +537,16 @@
           <w:szCs w:val="24"/>
           <w:lang w:val="da-DK"/>
         </w:rPr>
-        <w:t>søger.</w:t>
+        <w:t>går</w:t>
+      </w:r>
+      <w:r>
+        <w:rPr>
+          <w:rFonts w:ascii="Times New Roman" w:hAnsi="Times New Roman"/>
+          <w:sz w:val="24"/>
+          <w:szCs w:val="24"/>
+          <w:lang w:val="da-DK"/>
+        </w:rPr>
+        <w:t>.</w:t>
       </w:r>
     </w:p>
     <w:p>
@@ -518,19 +611,28 @@
           <w:szCs w:val="24"/>
           <w:lang w:val="da-DK"/>
         </w:rPr>
-        <w:t xml:space="preserve"> er også en interessent i projektet, da kendte brands som fx Adidas, Louis </w:t>
-      </w:r>
-      <w:proofErr w:type="spellStart"/>
-      <w:r>
-        <w:rPr>
-          <w:rFonts w:ascii="Times New Roman" w:hAnsi="Times New Roman"/>
-          <w:sz w:val="24"/>
-          <w:szCs w:val="24"/>
-          <w:lang w:val="da-DK"/>
-        </w:rPr>
-        <w:t>Vuitton</w:t>
-      </w:r>
-      <w:proofErr w:type="spellEnd"/>
+        <w:t xml:space="preserve"> er også en interessent i projektet, da kendte brands som fx Adidas, </w:t>
+      </w:r>
+      <w:r>
+        <w:rPr>
+          <w:rFonts w:ascii="Times New Roman" w:hAnsi="Times New Roman"/>
+          <w:sz w:val="24"/>
+          <w:szCs w:val="24"/>
+          <w:lang w:val="da-DK"/>
+        </w:rPr>
+        <w:t>H&amp;</w:t>
+      </w:r>
+      <w:bookmarkStart w:id="0" w:name="_GoBack"/>
+      <w:bookmarkEnd w:id="0"/>
+      <w:r>
+        <w:rPr>
+          <w:rFonts w:ascii="Times New Roman" w:hAnsi="Times New Roman"/>
+          <w:sz w:val="24"/>
+          <w:szCs w:val="24"/>
+          <w:lang w:val="da-DK"/>
+        </w:rPr>
+        <w:t>M</w:t>
+      </w:r>
       <w:r>
         <w:rPr>
           <w:rFonts w:ascii="Times New Roman" w:hAnsi="Times New Roman"/>
@@ -601,25 +703,7 @@
           <w:szCs w:val="24"/>
           <w:lang w:val="da-DK"/>
         </w:rPr>
-        <w:t>retningernes o</w:t>
-      </w:r>
-      <w:r>
-        <w:rPr>
-          <w:rFonts w:ascii="Times New Roman" w:hAnsi="Times New Roman"/>
-          <w:sz w:val="24"/>
-          <w:szCs w:val="24"/>
-          <w:lang w:val="da-DK"/>
-        </w:rPr>
-        <w:t>m</w:t>
-      </w:r>
-      <w:r>
-        <w:rPr>
-          <w:rFonts w:ascii="Times New Roman" w:hAnsi="Times New Roman"/>
-          <w:sz w:val="24"/>
-          <w:szCs w:val="24"/>
-          <w:lang w:val="da-DK"/>
-        </w:rPr>
-        <w:t xml:space="preserve">sætning. </w:t>
+        <w:t xml:space="preserve">retningernes omsætning. </w:t>
       </w:r>
     </w:p>
     <w:p>
@@ -800,7 +884,17 @@
           <w:szCs w:val="24"/>
           <w:lang w:val="da-DK"/>
         </w:rPr>
-        <w:t xml:space="preserve">Turistkontoret er også en interessent i projektet, da deres job er at servicere turister og hjælpe dem med at finde vej til diverse attraktioner. Et ruteplanlægningsværktøj kan potentielt udgøre en risiko for at der bliver mindre at lave i et turistkontor og derfor medføre nogle fyrringer. På den anden side kan det også hjælpe turister med at få hjælp, når nu turistkontoret har lukket, eller hvis der er for lange køer. </w:t>
+        <w:t xml:space="preserve">Turistkontoret er også en interessent i projektet, da deres job er at servicere turister og hjælpe dem med at finde vej til diverse attraktioner. Et ruteplanlægningsværktøj kan potentielt udgøre en risiko for at der bliver mindre at lave i et turistkontor og derfor medføre nogle fyrringer. På </w:t>
+      </w:r>
+      <w:r>
+        <w:rPr>
+          <w:rFonts w:ascii="Times New Roman" w:hAnsi="Times New Roman"/>
+          <w:sz w:val="24"/>
+          <w:szCs w:val="24"/>
+          <w:lang w:val="da-DK"/>
+        </w:rPr>
+        <w:lastRenderedPageBreak/>
+        <w:t xml:space="preserve">den anden side kan det også hjælpe turister med at få hjælp, når nu turistkontoret har lukket, eller hvis der er for lange køer. </w:t>
       </w:r>
     </w:p>
     <w:p>
@@ -836,7 +930,6 @@
           <w:szCs w:val="24"/>
           <w:lang w:val="da-DK"/>
         </w:rPr>
-        <w:lastRenderedPageBreak/>
         <w:t>Guide-bureauer/pakke</w:t>
       </w:r>
       <w:r>
@@ -925,26 +1018,7 @@
     <w:p>
       <w:pPr>
         <w:spacing w:after="0"/>
-        <w:jc w:val="center"/>
-        <w:rPr>
-          <w:rFonts w:ascii="Times New Roman" w:hAnsi="Times New Roman"/>
-          <w:b/>
-          <w:sz w:val="32"/>
-          <w:szCs w:val="28"/>
-          <w:lang w:val="da-DK"/>
-        </w:rPr>
-      </w:pPr>
-      <w:r>
-        <w:rPr>
-          <w:rFonts w:ascii="Times New Roman" w:hAnsi="Times New Roman"/>
-          <w:b/>
-          <w:sz w:val="32"/>
-          <w:szCs w:val="24"/>
-          <w:lang w:val="da-DK"/>
-        </w:rPr>
-        <w:t xml:space="preserve">Interessentanalysen - </w:t>
-      </w:r>
-      <w:r>
+        <w:jc w:val="both"/>
         <w:rPr>
           <w:rFonts w:ascii="Times New Roman" w:hAnsi="Times New Roman" w:cs="Helvetica Neue"/>
           <w:b/>
@@ -953,6 +1027,46 @@
           <w:szCs w:val="28"/>
           <w:lang w:val="da-DK"/>
         </w:rPr>
+      </w:pPr>
+      <w:r>
+        <w:rPr>
+          <w:rFonts w:ascii="Times New Roman" w:hAnsi="Times New Roman"/>
+          <w:b/>
+          <w:sz w:val="32"/>
+          <w:szCs w:val="24"/>
+          <w:lang w:val="da-DK"/>
+        </w:rPr>
+        <w:t xml:space="preserve">Interessentanalysen </w:t>
+      </w:r>
+      <w:r>
+        <w:rPr>
+          <w:rFonts w:ascii="Times New Roman" w:hAnsi="Times New Roman"/>
+          <w:b/>
+          <w:sz w:val="32"/>
+          <w:szCs w:val="24"/>
+          <w:lang w:val="da-DK"/>
+        </w:rPr>
+        <w:t>–</w:t>
+      </w:r>
+      <w:r>
+        <w:rPr>
+          <w:rFonts w:ascii="Times New Roman" w:hAnsi="Times New Roman"/>
+          <w:b/>
+          <w:sz w:val="32"/>
+          <w:szCs w:val="24"/>
+          <w:lang w:val="da-DK"/>
+        </w:rPr>
+        <w:t xml:space="preserve"> </w:t>
+      </w:r>
+      <w:r>
+        <w:rPr>
+          <w:rFonts w:ascii="Times New Roman" w:hAnsi="Times New Roman" w:cs="Helvetica Neue"/>
+          <w:b/>
+          <w:color w:val="000000"/>
+          <w:sz w:val="32"/>
+          <w:szCs w:val="28"/>
+          <w:lang w:val="da-DK"/>
+        </w:rPr>
         <w:t>Prioriteringen</w:t>
       </w:r>
     </w:p>
@@ -961,6 +1075,158 @@
         <w:spacing w:after="0"/>
         <w:jc w:val="both"/>
         <w:rPr>
+          <w:rFonts w:ascii="Times New Roman" w:hAnsi="Times New Roman" w:cs="Helvetica Neue"/>
+          <w:color w:val="000000"/>
+          <w:sz w:val="24"/>
+          <w:szCs w:val="28"/>
+          <w:lang w:val="da-DK"/>
+        </w:rPr>
+      </w:pPr>
+      <w:r>
+        <w:rPr>
+          <w:rFonts w:ascii="Times New Roman" w:hAnsi="Times New Roman" w:cs="Helvetica Neue"/>
+          <w:color w:val="000000"/>
+          <w:sz w:val="24"/>
+          <w:szCs w:val="28"/>
+          <w:lang w:val="da-DK"/>
+        </w:rPr>
+        <w:t>For at prioritere interessenterne i projekter, har gruppen valgt gøre brug af indflyde</w:t>
+      </w:r>
+      <w:r>
+        <w:rPr>
+          <w:rFonts w:ascii="Times New Roman" w:hAnsi="Times New Roman" w:cs="Helvetica Neue"/>
+          <w:color w:val="000000"/>
+          <w:sz w:val="24"/>
+          <w:szCs w:val="28"/>
+          <w:lang w:val="da-DK"/>
+        </w:rPr>
+        <w:t>l</w:t>
+      </w:r>
+      <w:r>
+        <w:rPr>
+          <w:rFonts w:ascii="Times New Roman" w:hAnsi="Times New Roman" w:cs="Helvetica Neue"/>
+          <w:color w:val="000000"/>
+          <w:sz w:val="24"/>
+          <w:szCs w:val="28"/>
+          <w:lang w:val="da-DK"/>
+        </w:rPr>
+        <w:t xml:space="preserve">se/medvirken-matrixen. Hvoraf der er fire underpunkter, </w:t>
+      </w:r>
+      <w:r>
+        <w:rPr>
+          <w:rFonts w:ascii="Times New Roman" w:hAnsi="Times New Roman" w:cs="Helvetica Neue"/>
+          <w:color w:val="000000"/>
+          <w:sz w:val="24"/>
+          <w:szCs w:val="28"/>
+          <w:lang w:val="da-DK"/>
+        </w:rPr>
+        <w:t>kaldet gidsler, ressourcepersoner, ek</w:t>
+      </w:r>
+      <w:r>
+        <w:rPr>
+          <w:rFonts w:ascii="Times New Roman" w:hAnsi="Times New Roman" w:cs="Helvetica Neue"/>
+          <w:color w:val="000000"/>
+          <w:sz w:val="24"/>
+          <w:szCs w:val="28"/>
+          <w:lang w:val="da-DK"/>
+        </w:rPr>
+        <w:t>s</w:t>
+      </w:r>
+      <w:r>
+        <w:rPr>
+          <w:rFonts w:ascii="Times New Roman" w:hAnsi="Times New Roman" w:cs="Helvetica Neue"/>
+          <w:color w:val="000000"/>
+          <w:sz w:val="24"/>
+          <w:szCs w:val="28"/>
+          <w:lang w:val="da-DK"/>
+        </w:rPr>
+        <w:t>tern og grå eminence.</w:t>
+      </w:r>
+    </w:p>
+    <w:p>
+      <w:pPr>
+        <w:spacing w:after="0"/>
+        <w:jc w:val="both"/>
+        <w:rPr>
+          <w:rFonts w:ascii="Times New Roman" w:hAnsi="Times New Roman"/>
+          <w:sz w:val="24"/>
+          <w:szCs w:val="24"/>
+          <w:lang w:val="da-DK"/>
+        </w:rPr>
+      </w:pPr>
+      <w:r>
+        <w:rPr>
+          <w:rFonts w:ascii="Times New Roman" w:hAnsi="Times New Roman" w:cs="Helvetica Neue"/>
+          <w:color w:val="000000"/>
+          <w:sz w:val="24"/>
+          <w:szCs w:val="28"/>
+          <w:lang w:val="da-DK"/>
+        </w:rPr>
+        <w:t xml:space="preserve">Gidsler er </w:t>
+      </w:r>
+      <w:r>
+        <w:rPr>
+          <w:rFonts w:ascii="Times New Roman" w:hAnsi="Times New Roman"/>
+          <w:sz w:val="24"/>
+          <w:szCs w:val="24"/>
+          <w:lang w:val="da-DK"/>
+        </w:rPr>
+        <w:t>interessenter i projektet, med en vigtig aktiv medvirken og lille indflydelse. Ressou</w:t>
+      </w:r>
+      <w:r>
+        <w:rPr>
+          <w:rFonts w:ascii="Times New Roman" w:hAnsi="Times New Roman"/>
+          <w:sz w:val="24"/>
+          <w:szCs w:val="24"/>
+          <w:lang w:val="da-DK"/>
+        </w:rPr>
+        <w:t>r</w:t>
+      </w:r>
+      <w:r>
+        <w:rPr>
+          <w:rFonts w:ascii="Times New Roman" w:hAnsi="Times New Roman"/>
+          <w:sz w:val="24"/>
+          <w:szCs w:val="24"/>
+          <w:lang w:val="da-DK"/>
+        </w:rPr>
+        <w:t>cepersoner er interesserenter i projektet, med en vigtig aktiv medvirken og stor indflydelse. Ek</w:t>
+      </w:r>
+      <w:r>
+        <w:rPr>
+          <w:rFonts w:ascii="Times New Roman" w:hAnsi="Times New Roman"/>
+          <w:sz w:val="24"/>
+          <w:szCs w:val="24"/>
+          <w:lang w:val="da-DK"/>
+        </w:rPr>
+        <w:t>s</w:t>
+      </w:r>
+      <w:r>
+        <w:rPr>
+          <w:rFonts w:ascii="Times New Roman" w:hAnsi="Times New Roman"/>
+          <w:sz w:val="24"/>
+          <w:szCs w:val="24"/>
+          <w:lang w:val="da-DK"/>
+        </w:rPr>
+        <w:t>terne er interessenter i projektet, med en mindre vigtig aktiv medvirken og lille indflydelse. Grå eminence er interessenter i projektet, med en mindre vigtig aktiv medvirken, og stor indflydelse.</w:t>
+      </w:r>
+    </w:p>
+    <w:p>
+      <w:pPr>
+        <w:spacing w:after="0"/>
+        <w:jc w:val="both"/>
+        <w:rPr>
+          <w:rFonts w:ascii="Times New Roman" w:hAnsi="Times New Roman"/>
+          <w:sz w:val="32"/>
+          <w:szCs w:val="28"/>
+          <w:lang w:val="da-DK"/>
+        </w:rPr>
+      </w:pPr>
+    </w:p>
+    <w:p>
+      <w:pPr>
+        <w:spacing w:after="0"/>
+        <w:jc w:val="both"/>
+        <w:rPr>
           <w:rFonts w:ascii="Times New Roman" w:hAnsi="Times New Roman"/>
           <w:b/>
           <w:sz w:val="28"/>
@@ -997,7 +1263,16 @@
           <w:szCs w:val="24"/>
           <w:lang w:val="da-DK"/>
         </w:rPr>
-        <w:t>Gidslerne i projektet, altså de interessenter med en vigtig aktiv medvirken og lille indflydelse, er de stats-/privatejede attr</w:t>
+        <w:t>Gidslerne i projektet</w:t>
+      </w:r>
+      <w:r>
+        <w:rPr>
+          <w:rFonts w:ascii="Times New Roman" w:hAnsi="Times New Roman"/>
+          <w:sz w:val="24"/>
+          <w:szCs w:val="24"/>
+          <w:lang w:val="da-DK"/>
+        </w:rPr>
+        <w:t>, er de stats-/privatejede attr</w:t>
       </w:r>
       <w:r>
         <w:rPr>
@@ -1148,7 +1423,7 @@
           <w:szCs w:val="24"/>
           <w:lang w:val="da-DK"/>
         </w:rPr>
-        <w:t xml:space="preserve">Ressourcepersonerne i projektet, altså de interessenter med en vigtig aktiv medvirken og stor indflydelse, er </w:t>
+        <w:t xml:space="preserve">Ressourcepersonerne i projektet, er </w:t>
       </w:r>
       <w:r>
         <w:rPr>
@@ -1289,79 +1564,25 @@
           <w:szCs w:val="24"/>
           <w:lang w:val="da-DK"/>
         </w:rPr>
-        <w:t xml:space="preserve">De eksterne i projektet, altså de interessenter med en </w:t>
-      </w:r>
-      <w:r>
-        <w:rPr>
-          <w:rFonts w:ascii="Times New Roman" w:hAnsi="Times New Roman"/>
-          <w:sz w:val="24"/>
-          <w:szCs w:val="24"/>
-          <w:lang w:val="da-DK"/>
-        </w:rPr>
-        <w:t xml:space="preserve">mindre </w:t>
-      </w:r>
-      <w:r>
-        <w:rPr>
-          <w:rFonts w:ascii="Times New Roman" w:hAnsi="Times New Roman"/>
-          <w:sz w:val="24"/>
-          <w:szCs w:val="24"/>
-          <w:lang w:val="da-DK"/>
-        </w:rPr>
-        <w:t xml:space="preserve">vigtig aktiv medvirken og </w:t>
-      </w:r>
-      <w:r>
-        <w:rPr>
-          <w:rFonts w:ascii="Times New Roman" w:hAnsi="Times New Roman"/>
-          <w:sz w:val="24"/>
-          <w:szCs w:val="24"/>
-          <w:lang w:val="da-DK"/>
-        </w:rPr>
-        <w:t>lille</w:t>
-      </w:r>
-      <w:r>
-        <w:rPr>
-          <w:rFonts w:ascii="Times New Roman" w:hAnsi="Times New Roman"/>
-          <w:sz w:val="24"/>
-          <w:szCs w:val="24"/>
-          <w:lang w:val="da-DK"/>
-        </w:rPr>
-        <w:t xml:space="preserve"> in</w:t>
-      </w:r>
-      <w:r>
-        <w:rPr>
-          <w:rFonts w:ascii="Times New Roman" w:hAnsi="Times New Roman"/>
-          <w:sz w:val="24"/>
-          <w:szCs w:val="24"/>
-          <w:lang w:val="da-DK"/>
-        </w:rPr>
-        <w:t>d</w:t>
-      </w:r>
-      <w:r>
-        <w:rPr>
-          <w:rFonts w:ascii="Times New Roman" w:hAnsi="Times New Roman"/>
-          <w:sz w:val="24"/>
-          <w:szCs w:val="24"/>
-          <w:lang w:val="da-DK"/>
-        </w:rPr>
-        <w:t>flydelse,</w:t>
-      </w:r>
-      <w:r>
-        <w:rPr>
-          <w:rFonts w:ascii="Times New Roman" w:hAnsi="Times New Roman"/>
-          <w:sz w:val="24"/>
-          <w:szCs w:val="24"/>
-          <w:lang w:val="da-DK"/>
-        </w:rPr>
-        <w:t xml:space="preserve"> er de små butikker, taxa</w:t>
-      </w:r>
-      <w:r>
-        <w:rPr>
-          <w:rFonts w:ascii="Times New Roman" w:hAnsi="Times New Roman"/>
-          <w:sz w:val="24"/>
-          <w:szCs w:val="24"/>
-          <w:lang w:val="da-DK"/>
-        </w:rPr>
-        <w:t>selskaber og guide-bureauer.</w:t>
+        <w:t xml:space="preserve">De eksterne i projektet, </w:t>
+      </w:r>
+      <w:r>
+        <w:rPr>
+          <w:rFonts w:ascii="Times New Roman" w:hAnsi="Times New Roman"/>
+          <w:sz w:val="24"/>
+          <w:szCs w:val="24"/>
+          <w:lang w:val="da-DK"/>
+        </w:rPr>
+        <w:t xml:space="preserve">er de små butikker </w:t>
+      </w:r>
+      <w:r>
+        <w:rPr>
+          <w:rFonts w:ascii="Times New Roman" w:hAnsi="Times New Roman"/>
+          <w:sz w:val="24"/>
+          <w:szCs w:val="24"/>
+          <w:lang w:val="da-DK"/>
+        </w:rPr>
+        <w:t>og guide-bureauer.</w:t>
       </w:r>
     </w:p>
     <w:p>
@@ -1439,7 +1660,7 @@
           <w:szCs w:val="24"/>
           <w:lang w:val="da-DK"/>
         </w:rPr>
-        <w:t>Den grå eminence i projektet, altså de interessenter med en mindre vigtig aktiv medvirken og stor indflydelse, er Google Maps.</w:t>
+        <w:t>Den grå eminence i projektet, er Google Maps.</w:t>
       </w:r>
     </w:p>
     <w:p>
@@ -1550,7 +1771,7 @@
     <w:p>
       <w:pPr>
         <w:spacing w:after="0"/>
-        <w:jc w:val="center"/>
+        <w:jc w:val="both"/>
         <w:rPr>
           <w:rFonts w:ascii="Times New Roman" w:hAnsi="Times New Roman"/>
           <w:b/>
@@ -1584,7 +1805,7 @@
     <w:p>
       <w:pPr>
         <w:spacing w:after="0"/>
-        <w:jc w:val="center"/>
+        <w:jc w:val="both"/>
         <w:rPr>
           <w:rFonts w:ascii="Times New Roman" w:hAnsi="Times New Roman"/>
           <w:b/>
@@ -1722,8 +1943,6 @@
         </w:rPr>
         <w:t xml:space="preserve"> </w:t>
       </w:r>
-      <w:bookmarkStart w:id="0" w:name="_GoBack"/>
-      <w:bookmarkEnd w:id="0"/>
     </w:p>
     <w:sectPr>
       <w:pgSz w:w="12240" w:h="15840"/>

</xml_diff>

<commit_message>
Interessentanlayse - halvt færdigt
</commit_message>
<xml_diff>
--- a/Turister/Interessentanalyse.docx
+++ b/Turister/Interessentanalyse.docx
@@ -30,32 +30,144 @@
         <w:spacing w:after="0"/>
         <w:jc w:val="both"/>
         <w:rPr>
-          <w:rFonts w:ascii="Times New Roman" w:hAnsi="Times New Roman"/>
-          <w:sz w:val="24"/>
-          <w:szCs w:val="24"/>
-          <w:lang w:val="da-DK"/>
-        </w:rPr>
-      </w:pPr>
-      <w:r>
-        <w:rPr>
-          <w:rFonts w:ascii="Times New Roman" w:hAnsi="Times New Roman"/>
-          <w:sz w:val="24"/>
-          <w:szCs w:val="24"/>
-          <w:lang w:val="da-DK"/>
-        </w:rPr>
-        <w:t>Gruppen vil i dette afsnit, kigge på diverse personer/grupper, der kan fungere som interessenter i projektet. Herefter vil gruppen prioritere disse interessenter, alt efter hvor relevante de er i fo</w:t>
-      </w:r>
-      <w:r>
-        <w:rPr>
-          <w:rFonts w:ascii="Times New Roman" w:hAnsi="Times New Roman"/>
-          <w:sz w:val="24"/>
-          <w:szCs w:val="24"/>
-          <w:lang w:val="da-DK"/>
+          <w:rFonts w:ascii="Times New Roman" w:hAnsi="Times New Roman" w:cs="Arial"/>
+          <w:i/>
+          <w:color w:val="131313"/>
+          <w:sz w:val="24"/>
+          <w:szCs w:val="24"/>
+        </w:rPr>
+      </w:pPr>
+    </w:p>
+    <w:p>
+      <w:pPr>
+        <w:spacing w:after="0"/>
+        <w:jc w:val="both"/>
+        <w:rPr>
+          <w:rFonts w:ascii="Times New Roman" w:hAnsi="Times New Roman" w:cs="Arial"/>
+          <w:color w:val="131313"/>
+          <w:sz w:val="24"/>
+          <w:szCs w:val="24"/>
+        </w:rPr>
+      </w:pPr>
+      <w:r>
+        <w:rPr>
+          <w:rFonts w:ascii="Times New Roman" w:hAnsi="Times New Roman" w:cs="Arial"/>
+          <w:i/>
+          <w:color w:val="131313"/>
+          <w:sz w:val="24"/>
+          <w:szCs w:val="24"/>
+        </w:rPr>
+        <w:t>“If you want visitors to come back again — and say nice things about your town to others who might come, too — you need to have some good answers at the ready. That means offering things to see and do that are either unique or extrao</w:t>
+      </w:r>
+      <w:r>
+        <w:rPr>
+          <w:rFonts w:ascii="Times New Roman" w:hAnsi="Times New Roman" w:cs="Arial"/>
+          <w:i/>
+          <w:color w:val="131313"/>
+          <w:sz w:val="24"/>
+          <w:szCs w:val="24"/>
         </w:rPr>
         <w:t>r</w:t>
       </w:r>
       <w:r>
         <w:rPr>
+          <w:rFonts w:ascii="Times New Roman" w:hAnsi="Times New Roman" w:cs="Arial"/>
+          <w:i/>
+          <w:color w:val="131313"/>
+          <w:sz w:val="24"/>
+          <w:szCs w:val="24"/>
+        </w:rPr>
+        <w:t xml:space="preserve">dinary…” </w:t>
+      </w:r>
+      <w:r>
+        <w:rPr>
+          <w:rFonts w:ascii="Times New Roman" w:hAnsi="Times New Roman" w:cs="Arial"/>
+          <w:color w:val="131313"/>
+          <w:sz w:val="24"/>
+          <w:szCs w:val="24"/>
+        </w:rPr>
+        <w:t>[1]</w:t>
+      </w:r>
+    </w:p>
+    <w:p>
+      <w:pPr>
+        <w:spacing w:after="0"/>
+        <w:jc w:val="both"/>
+        <w:rPr>
+          <w:rFonts w:ascii="Times New Roman" w:hAnsi="Times New Roman" w:cs="Arial"/>
+          <w:color w:val="131313"/>
+          <w:sz w:val="24"/>
+          <w:szCs w:val="24"/>
+        </w:rPr>
+      </w:pPr>
+    </w:p>
+    <w:p>
+      <w:pPr>
+        <w:spacing w:after="0"/>
+        <w:jc w:val="both"/>
+        <w:rPr>
+          <w:rFonts w:ascii="Times New Roman" w:hAnsi="Times New Roman"/>
+          <w:sz w:val="24"/>
+          <w:szCs w:val="24"/>
+          <w:lang w:val="da-DK"/>
+        </w:rPr>
+      </w:pPr>
+      <w:r>
+        <w:rPr>
+          <w:rFonts w:ascii="Times New Roman" w:hAnsi="Times New Roman"/>
+          <w:sz w:val="24"/>
+          <w:szCs w:val="24"/>
+          <w:lang w:val="da-DK"/>
+        </w:rPr>
+        <w:t>Gruppen vil i dette afsnit, kigge på diverse personer/grupper, der kan fungere som interessenter i projektet</w:t>
+      </w:r>
+      <w:r>
+        <w:rPr>
+          <w:rFonts w:ascii="Times New Roman" w:hAnsi="Times New Roman"/>
+          <w:sz w:val="24"/>
+          <w:szCs w:val="24"/>
+          <w:lang w:val="da-DK"/>
+        </w:rPr>
+        <w:t>, altså en person der vil have nytte af projektet</w:t>
+      </w:r>
+      <w:r>
+        <w:rPr>
+          <w:rFonts w:ascii="Times New Roman" w:hAnsi="Times New Roman"/>
+          <w:sz w:val="24"/>
+          <w:szCs w:val="24"/>
+          <w:lang w:val="da-DK"/>
+        </w:rPr>
+        <w:t>. Herefter vil gruppen prioritere disse i</w:t>
+      </w:r>
+      <w:r>
+        <w:rPr>
+          <w:rFonts w:ascii="Times New Roman" w:hAnsi="Times New Roman"/>
+          <w:sz w:val="24"/>
+          <w:szCs w:val="24"/>
+          <w:lang w:val="da-DK"/>
+        </w:rPr>
+        <w:t>n</w:t>
+      </w:r>
+      <w:r>
+        <w:rPr>
+          <w:rFonts w:ascii="Times New Roman" w:hAnsi="Times New Roman"/>
+          <w:sz w:val="24"/>
+          <w:szCs w:val="24"/>
+          <w:lang w:val="da-DK"/>
+        </w:rPr>
+        <w:t>teressenter, alt efter hvor relevante de er i fo</w:t>
+      </w:r>
+      <w:r>
+        <w:rPr>
+          <w:rFonts w:ascii="Times New Roman" w:hAnsi="Times New Roman"/>
+          <w:sz w:val="24"/>
+          <w:szCs w:val="24"/>
+          <w:lang w:val="da-DK"/>
+        </w:rPr>
+        <w:t>r</w:t>
+      </w:r>
+      <w:r>
+        <w:rPr>
           <w:rFonts w:ascii="Times New Roman" w:hAnsi="Times New Roman"/>
           <w:sz w:val="24"/>
           <w:szCs w:val="24"/>
@@ -97,7 +209,7 @@
           <w:szCs w:val="24"/>
           <w:lang w:val="da-DK"/>
         </w:rPr>
-        <w:t>Storbyst</w:t>
+        <w:t>T</w:t>
       </w:r>
       <w:r>
         <w:rPr>
@@ -128,7 +240,16 @@
           <w:szCs w:val="24"/>
           <w:lang w:val="da-DK"/>
         </w:rPr>
-        <w:t xml:space="preserve">Turisterne har er en interessent i </w:t>
+        <w:t>T</w:t>
+      </w:r>
+      <w:r>
+        <w:rPr>
+          <w:rFonts w:ascii="Times New Roman" w:hAnsi="Times New Roman"/>
+          <w:sz w:val="24"/>
+          <w:szCs w:val="24"/>
+          <w:lang w:val="da-DK"/>
+        </w:rPr>
+        <w:t xml:space="preserve">urister er en væsentlig interessent i </w:t>
       </w:r>
       <w:r>
         <w:rPr>
@@ -146,45 +267,6 @@
           <w:szCs w:val="24"/>
           <w:lang w:val="da-DK"/>
         </w:rPr>
-        <w:t xml:space="preserve">, da det er dem projektet retter sig imod, det er dem der skal anvende ruteplanlægningen, til at forbedre deres ferie og derfor vil de være interesseret i at det fungere så godt som muligt. </w:t>
-      </w:r>
-    </w:p>
-    <w:p>
-      <w:pPr>
-        <w:spacing w:after="0"/>
-        <w:jc w:val="both"/>
-        <w:rPr>
-          <w:rFonts w:ascii="Times New Roman" w:hAnsi="Times New Roman"/>
-          <w:sz w:val="24"/>
-          <w:szCs w:val="24"/>
-          <w:lang w:val="da-DK"/>
-        </w:rPr>
-      </w:pPr>
-      <w:r>
-        <w:rPr>
-          <w:rFonts w:ascii="Times New Roman" w:hAnsi="Times New Roman"/>
-          <w:sz w:val="24"/>
-          <w:szCs w:val="24"/>
-          <w:lang w:val="da-DK"/>
-        </w:rPr>
-        <w:t xml:space="preserve">Storbysturister er en væsentlig interessent i </w:t>
-      </w:r>
-      <w:r>
-        <w:rPr>
-          <w:rFonts w:ascii="Times New Roman" w:hAnsi="Times New Roman"/>
-          <w:sz w:val="24"/>
-          <w:szCs w:val="24"/>
-          <w:lang w:val="da-DK"/>
-        </w:rPr>
-        <w:t>projektet</w:t>
-      </w:r>
-      <w:r>
-        <w:rPr>
-          <w:rFonts w:ascii="Times New Roman" w:hAnsi="Times New Roman"/>
-          <w:sz w:val="24"/>
-          <w:szCs w:val="24"/>
-          <w:lang w:val="da-DK"/>
-        </w:rPr>
         <w:t>, da</w:t>
       </w:r>
       <w:r>
@@ -203,25 +285,379 @@
           <w:szCs w:val="24"/>
           <w:lang w:val="da-DK"/>
         </w:rPr>
-        <w:t>turist i en storby ofte vil se en masse ting. Hvis turisterne ikke planlægger hvad det er, de vil se, kan turisterne meget nemt glemme at få besøgt nogle af de seværdigheder, de ville se. Det kan skyldes, at turisterne vælger at gå en meget lang rute, og derved finder andre ting som de vælger at bruge deres tid på, eller at de si</w:t>
-      </w:r>
-      <w:r>
-        <w:rPr>
-          <w:rFonts w:ascii="Times New Roman" w:hAnsi="Times New Roman"/>
-          <w:sz w:val="24"/>
-          <w:szCs w:val="24"/>
-          <w:lang w:val="da-DK"/>
-        </w:rPr>
-        <w:t>m</w:t>
-      </w:r>
-      <w:r>
-        <w:rPr>
-          <w:rFonts w:ascii="Times New Roman" w:hAnsi="Times New Roman"/>
-          <w:sz w:val="24"/>
-          <w:szCs w:val="24"/>
-          <w:lang w:val="da-DK"/>
-        </w:rPr>
-        <w:t>pelthen bare ikke kan finde vej til den attraktion de nu ønsker at se. Et ruteplanlægningsværktøj vil derfor være interessent for storbyturister, da det kan være med til at planlægge den helt rigtige ferie, hvor turisterne kommer til at besøge alle de attraktioner, de ønsker at besøge.</w:t>
+        <w:t xml:space="preserve">turist </w:t>
+      </w:r>
+      <w:r>
+        <w:rPr>
+          <w:rFonts w:ascii="Times New Roman" w:hAnsi="Times New Roman"/>
+          <w:sz w:val="24"/>
+          <w:szCs w:val="24"/>
+          <w:lang w:val="da-DK"/>
+        </w:rPr>
+        <w:t>ofte vil se</w:t>
+      </w:r>
+      <w:r>
+        <w:rPr>
+          <w:rFonts w:ascii="Times New Roman" w:hAnsi="Times New Roman"/>
+          <w:sz w:val="24"/>
+          <w:szCs w:val="24"/>
+          <w:lang w:val="da-DK"/>
+        </w:rPr>
+        <w:t xml:space="preserve"> hvad byen har at byde på, eller nogle unikke attraktioner</w:t>
+      </w:r>
+      <w:r>
+        <w:rPr>
+          <w:rFonts w:ascii="Times New Roman" w:hAnsi="Times New Roman"/>
+          <w:sz w:val="24"/>
+          <w:szCs w:val="24"/>
+          <w:lang w:val="da-DK"/>
+        </w:rPr>
+        <w:t xml:space="preserve"> </w:t>
+      </w:r>
+      <w:r>
+        <w:rPr>
+          <w:rFonts w:ascii="Times New Roman" w:hAnsi="Times New Roman"/>
+          <w:sz w:val="24"/>
+          <w:szCs w:val="24"/>
+          <w:lang w:val="da-DK"/>
+        </w:rPr>
+        <w:t>[1]</w:t>
+      </w:r>
+      <w:r>
+        <w:rPr>
+          <w:rFonts w:ascii="Times New Roman" w:hAnsi="Times New Roman"/>
+          <w:sz w:val="24"/>
+          <w:szCs w:val="24"/>
+          <w:lang w:val="da-DK"/>
+        </w:rPr>
+        <w:t>.</w:t>
+      </w:r>
+      <w:r>
+        <w:rPr>
+          <w:rFonts w:ascii="Times New Roman" w:hAnsi="Times New Roman"/>
+          <w:sz w:val="24"/>
+          <w:szCs w:val="24"/>
+          <w:lang w:val="da-DK"/>
+        </w:rPr>
+        <w:t xml:space="preserve"> </w:t>
+      </w:r>
+    </w:p>
+    <w:p>
+      <w:pPr>
+        <w:spacing w:after="0"/>
+        <w:jc w:val="both"/>
+        <w:rPr>
+          <w:rFonts w:ascii="Times New Roman" w:hAnsi="Times New Roman"/>
+          <w:sz w:val="24"/>
+          <w:szCs w:val="24"/>
+          <w:lang w:val="da-DK"/>
+        </w:rPr>
+      </w:pPr>
+      <w:r>
+        <w:rPr>
+          <w:rFonts w:ascii="Times New Roman" w:hAnsi="Times New Roman"/>
+          <w:sz w:val="24"/>
+          <w:szCs w:val="24"/>
+          <w:lang w:val="da-DK"/>
+        </w:rPr>
+        <w:t xml:space="preserve">Hvis turisterne ikke planlægger hvad det er, de vil se, kan turisterne </w:t>
+      </w:r>
+      <w:r>
+        <w:rPr>
+          <w:rFonts w:ascii="Times New Roman" w:hAnsi="Times New Roman"/>
+          <w:sz w:val="24"/>
+          <w:szCs w:val="24"/>
+          <w:lang w:val="da-DK"/>
+        </w:rPr>
+        <w:t>spare tid [2].</w:t>
+      </w:r>
+      <w:r>
+        <w:rPr>
+          <w:rFonts w:ascii="Times New Roman" w:hAnsi="Times New Roman"/>
+          <w:sz w:val="24"/>
+          <w:szCs w:val="24"/>
+          <w:lang w:val="da-DK"/>
+        </w:rPr>
+        <w:t xml:space="preserve"> </w:t>
+      </w:r>
+      <w:r>
+        <w:rPr>
+          <w:rFonts w:ascii="Times New Roman" w:hAnsi="Times New Roman"/>
+          <w:sz w:val="24"/>
+          <w:szCs w:val="24"/>
+          <w:lang w:val="da-DK"/>
+        </w:rPr>
+        <w:t>T</w:t>
+      </w:r>
+      <w:r>
+        <w:rPr>
+          <w:rFonts w:ascii="Times New Roman" w:hAnsi="Times New Roman"/>
+          <w:sz w:val="24"/>
+          <w:szCs w:val="24"/>
+          <w:lang w:val="da-DK"/>
+        </w:rPr>
+        <w:t>uristerne</w:t>
+      </w:r>
+      <w:r>
+        <w:rPr>
+          <w:rFonts w:ascii="Times New Roman" w:hAnsi="Times New Roman"/>
+          <w:sz w:val="24"/>
+          <w:szCs w:val="24"/>
+          <w:lang w:val="da-DK"/>
+        </w:rPr>
+        <w:t xml:space="preserve"> kan</w:t>
+      </w:r>
+      <w:r>
+        <w:rPr>
+          <w:rFonts w:ascii="Times New Roman" w:hAnsi="Times New Roman"/>
+          <w:sz w:val="24"/>
+          <w:szCs w:val="24"/>
+          <w:lang w:val="da-DK"/>
+        </w:rPr>
+        <w:t xml:space="preserve"> væl</w:t>
+      </w:r>
+      <w:r>
+        <w:rPr>
+          <w:rFonts w:ascii="Times New Roman" w:hAnsi="Times New Roman"/>
+          <w:sz w:val="24"/>
+          <w:szCs w:val="24"/>
+          <w:lang w:val="da-DK"/>
+        </w:rPr>
+        <w:t>ge</w:t>
+      </w:r>
+      <w:r>
+        <w:rPr>
+          <w:rFonts w:ascii="Times New Roman" w:hAnsi="Times New Roman"/>
+          <w:sz w:val="24"/>
+          <w:szCs w:val="24"/>
+          <w:lang w:val="da-DK"/>
+        </w:rPr>
+        <w:t xml:space="preserve"> at gå en </w:t>
+      </w:r>
+      <w:r>
+        <w:rPr>
+          <w:rFonts w:ascii="Times New Roman" w:hAnsi="Times New Roman"/>
+          <w:sz w:val="24"/>
+          <w:szCs w:val="24"/>
+          <w:lang w:val="da-DK"/>
+        </w:rPr>
+        <w:t>længere rute</w:t>
+      </w:r>
+      <w:r>
+        <w:rPr>
+          <w:rFonts w:ascii="Times New Roman" w:hAnsi="Times New Roman"/>
+          <w:sz w:val="24"/>
+          <w:szCs w:val="24"/>
+          <w:lang w:val="da-DK"/>
+        </w:rPr>
+        <w:t xml:space="preserve">, og derved </w:t>
+      </w:r>
+      <w:r>
+        <w:rPr>
+          <w:rFonts w:ascii="Times New Roman" w:hAnsi="Times New Roman"/>
+          <w:sz w:val="24"/>
+          <w:szCs w:val="24"/>
+          <w:lang w:val="da-DK"/>
+        </w:rPr>
+        <w:t>have muli</w:t>
+      </w:r>
+      <w:r>
+        <w:rPr>
+          <w:rFonts w:ascii="Times New Roman" w:hAnsi="Times New Roman"/>
+          <w:sz w:val="24"/>
+          <w:szCs w:val="24"/>
+          <w:lang w:val="da-DK"/>
+        </w:rPr>
+        <w:t>g</w:t>
+      </w:r>
+      <w:r>
+        <w:rPr>
+          <w:rFonts w:ascii="Times New Roman" w:hAnsi="Times New Roman"/>
+          <w:sz w:val="24"/>
+          <w:szCs w:val="24"/>
+          <w:lang w:val="da-DK"/>
+        </w:rPr>
+        <w:t xml:space="preserve">hed for at </w:t>
+      </w:r>
+      <w:r>
+        <w:rPr>
+          <w:rFonts w:ascii="Times New Roman" w:hAnsi="Times New Roman"/>
+          <w:sz w:val="24"/>
+          <w:szCs w:val="24"/>
+          <w:lang w:val="da-DK"/>
+        </w:rPr>
+        <w:t>fin</w:t>
+      </w:r>
+      <w:r>
+        <w:rPr>
+          <w:rFonts w:ascii="Times New Roman" w:hAnsi="Times New Roman"/>
+          <w:sz w:val="24"/>
+          <w:szCs w:val="24"/>
+          <w:lang w:val="da-DK"/>
+        </w:rPr>
+        <w:t>de</w:t>
+      </w:r>
+      <w:r>
+        <w:rPr>
+          <w:rFonts w:ascii="Times New Roman" w:hAnsi="Times New Roman"/>
+          <w:sz w:val="24"/>
+          <w:szCs w:val="24"/>
+          <w:lang w:val="da-DK"/>
+        </w:rPr>
+        <w:t xml:space="preserve"> andre ting</w:t>
+      </w:r>
+      <w:r>
+        <w:rPr>
+          <w:rFonts w:ascii="Times New Roman" w:hAnsi="Times New Roman"/>
+          <w:sz w:val="24"/>
+          <w:szCs w:val="24"/>
+          <w:lang w:val="da-DK"/>
+        </w:rPr>
+        <w:t>,</w:t>
+      </w:r>
+      <w:r>
+        <w:rPr>
+          <w:rFonts w:ascii="Times New Roman" w:hAnsi="Times New Roman"/>
+          <w:sz w:val="24"/>
+          <w:szCs w:val="24"/>
+          <w:lang w:val="da-DK"/>
+        </w:rPr>
+        <w:t xml:space="preserve"> som de vælger at bruge deres tid på</w:t>
+      </w:r>
+      <w:r>
+        <w:rPr>
+          <w:rFonts w:ascii="Times New Roman" w:hAnsi="Times New Roman"/>
+          <w:sz w:val="24"/>
+          <w:szCs w:val="24"/>
+          <w:lang w:val="da-DK"/>
+        </w:rPr>
+        <w:t>.</w:t>
+      </w:r>
+      <w:r>
+        <w:rPr>
+          <w:rFonts w:ascii="Times New Roman" w:hAnsi="Times New Roman"/>
+          <w:sz w:val="24"/>
+          <w:szCs w:val="24"/>
+          <w:lang w:val="da-DK"/>
+        </w:rPr>
+        <w:t xml:space="preserve"> Et ruteplanlægningsværktøj vil derfor være interes</w:t>
+      </w:r>
+      <w:r>
+        <w:rPr>
+          <w:rFonts w:ascii="Times New Roman" w:hAnsi="Times New Roman"/>
+          <w:sz w:val="24"/>
+          <w:szCs w:val="24"/>
+          <w:lang w:val="da-DK"/>
+        </w:rPr>
+        <w:t xml:space="preserve">sant for </w:t>
+      </w:r>
+      <w:r>
+        <w:rPr>
+          <w:rFonts w:ascii="Times New Roman" w:hAnsi="Times New Roman"/>
+          <w:sz w:val="24"/>
+          <w:szCs w:val="24"/>
+          <w:lang w:val="da-DK"/>
+        </w:rPr>
+        <w:t>turi</w:t>
+      </w:r>
+      <w:r>
+        <w:rPr>
+          <w:rFonts w:ascii="Times New Roman" w:hAnsi="Times New Roman"/>
+          <w:sz w:val="24"/>
+          <w:szCs w:val="24"/>
+          <w:lang w:val="da-DK"/>
+        </w:rPr>
+        <w:t>ster</w:t>
+      </w:r>
+      <w:r>
+        <w:rPr>
+          <w:rFonts w:ascii="Times New Roman" w:hAnsi="Times New Roman"/>
+          <w:sz w:val="24"/>
+          <w:szCs w:val="24"/>
+          <w:lang w:val="da-DK"/>
+        </w:rPr>
+        <w:t xml:space="preserve">, </w:t>
+      </w:r>
+      <w:r>
+        <w:rPr>
+          <w:rFonts w:ascii="Times New Roman" w:hAnsi="Times New Roman"/>
+          <w:sz w:val="24"/>
+          <w:szCs w:val="24"/>
+          <w:lang w:val="da-DK"/>
+        </w:rPr>
+        <w:t>da de de</w:t>
+      </w:r>
+      <w:r>
+        <w:rPr>
+          <w:rFonts w:ascii="Times New Roman" w:hAnsi="Times New Roman"/>
+          <w:sz w:val="24"/>
+          <w:szCs w:val="24"/>
+          <w:lang w:val="da-DK"/>
+        </w:rPr>
+        <w:t>r</w:t>
+      </w:r>
+      <w:r>
+        <w:rPr>
+          <w:rFonts w:ascii="Times New Roman" w:hAnsi="Times New Roman"/>
+          <w:sz w:val="24"/>
+          <w:szCs w:val="24"/>
+          <w:lang w:val="da-DK"/>
+        </w:rPr>
+        <w:t>ved</w:t>
+      </w:r>
+      <w:r>
+        <w:rPr>
+          <w:rFonts w:ascii="Times New Roman" w:hAnsi="Times New Roman"/>
+          <w:sz w:val="24"/>
+          <w:szCs w:val="24"/>
+          <w:lang w:val="da-DK"/>
+        </w:rPr>
+        <w:t xml:space="preserve"> </w:t>
+      </w:r>
+      <w:r>
+        <w:rPr>
+          <w:rFonts w:ascii="Times New Roman" w:hAnsi="Times New Roman"/>
+          <w:sz w:val="24"/>
+          <w:szCs w:val="24"/>
+          <w:lang w:val="da-DK"/>
+        </w:rPr>
+        <w:t xml:space="preserve">kan </w:t>
+      </w:r>
+      <w:r>
+        <w:rPr>
+          <w:rFonts w:ascii="Times New Roman" w:hAnsi="Times New Roman"/>
+          <w:sz w:val="24"/>
+          <w:szCs w:val="24"/>
+          <w:lang w:val="da-DK"/>
+        </w:rPr>
+        <w:t>kom</w:t>
+      </w:r>
+      <w:r>
+        <w:rPr>
+          <w:rFonts w:ascii="Times New Roman" w:hAnsi="Times New Roman"/>
+          <w:sz w:val="24"/>
+          <w:szCs w:val="24"/>
+          <w:lang w:val="da-DK"/>
+        </w:rPr>
+        <w:t>me</w:t>
+      </w:r>
+      <w:r>
+        <w:rPr>
+          <w:rFonts w:ascii="Times New Roman" w:hAnsi="Times New Roman"/>
+          <w:sz w:val="24"/>
+          <w:szCs w:val="24"/>
+          <w:lang w:val="da-DK"/>
+        </w:rPr>
+        <w:t xml:space="preserve"> til at besøge alle de attraktioner</w:t>
+      </w:r>
+      <w:r>
+        <w:rPr>
+          <w:rFonts w:ascii="Times New Roman" w:hAnsi="Times New Roman"/>
+          <w:sz w:val="24"/>
+          <w:szCs w:val="24"/>
+          <w:lang w:val="da-DK"/>
+        </w:rPr>
+        <w:t>/seværdigheder, som de ønsker.</w:t>
       </w:r>
     </w:p>
     <w:p>
@@ -256,9 +692,211 @@
           <w:szCs w:val="24"/>
           <w:lang w:val="da-DK"/>
         </w:rPr>
-        <w:t>Statsejede</w:t>
-      </w:r>
-      <w:r>
+        <w:t>Staten</w:t>
+      </w:r>
+    </w:p>
+    <w:p>
+      <w:pPr>
+        <w:spacing w:after="0"/>
+        <w:jc w:val="both"/>
+        <w:rPr>
+          <w:rFonts w:ascii="Times New Roman" w:hAnsi="Times New Roman"/>
+          <w:sz w:val="24"/>
+          <w:szCs w:val="24"/>
+          <w:lang w:val="da-DK"/>
+        </w:rPr>
+      </w:pPr>
+      <w:r>
+        <w:rPr>
+          <w:rFonts w:ascii="Times New Roman" w:hAnsi="Times New Roman"/>
+          <w:sz w:val="24"/>
+          <w:szCs w:val="24"/>
+          <w:lang w:val="da-DK"/>
+        </w:rPr>
+        <w:t>Staten</w:t>
+      </w:r>
+      <w:r>
+        <w:rPr>
+          <w:rFonts w:ascii="Times New Roman" w:hAnsi="Times New Roman"/>
+          <w:sz w:val="24"/>
+          <w:szCs w:val="24"/>
+          <w:lang w:val="da-DK"/>
+        </w:rPr>
+        <w:t xml:space="preserve"> er en interessent i projektet</w:t>
+      </w:r>
+      <w:r>
+        <w:rPr>
+          <w:rFonts w:ascii="Times New Roman" w:hAnsi="Times New Roman"/>
+          <w:sz w:val="24"/>
+          <w:szCs w:val="24"/>
+          <w:lang w:val="da-DK"/>
+        </w:rPr>
+        <w:t>.</w:t>
+      </w:r>
+      <w:r>
+        <w:rPr>
+          <w:rFonts w:ascii="Times New Roman" w:hAnsi="Times New Roman"/>
+          <w:sz w:val="24"/>
+          <w:szCs w:val="24"/>
+          <w:lang w:val="da-DK"/>
+        </w:rPr>
+        <w:t xml:space="preserve"> </w:t>
+      </w:r>
+      <w:r>
+        <w:rPr>
+          <w:rFonts w:ascii="Times New Roman" w:hAnsi="Times New Roman"/>
+          <w:sz w:val="24"/>
+          <w:szCs w:val="24"/>
+          <w:lang w:val="da-DK"/>
+        </w:rPr>
+        <w:t>Hvis</w:t>
+      </w:r>
+      <w:r>
+        <w:rPr>
+          <w:rFonts w:ascii="Times New Roman" w:hAnsi="Times New Roman"/>
+          <w:sz w:val="24"/>
+          <w:szCs w:val="24"/>
+          <w:lang w:val="da-DK"/>
+        </w:rPr>
+        <w:t xml:space="preserve"> der er nogle unikke eller ekstraordinære attrakti</w:t>
+      </w:r>
+      <w:r>
+        <w:rPr>
+          <w:rFonts w:ascii="Times New Roman" w:hAnsi="Times New Roman"/>
+          <w:sz w:val="24"/>
+          <w:szCs w:val="24"/>
+          <w:lang w:val="da-DK"/>
+        </w:rPr>
+        <w:t>o</w:t>
+      </w:r>
+      <w:r>
+        <w:rPr>
+          <w:rFonts w:ascii="Times New Roman" w:hAnsi="Times New Roman"/>
+          <w:sz w:val="24"/>
+          <w:szCs w:val="24"/>
+          <w:lang w:val="da-DK"/>
+        </w:rPr>
+        <w:t>ner i en by, vil turister huske disse, som gode oplevelser, og nogle vil derfor komme igen. Det er n</w:t>
+      </w:r>
+      <w:r>
+        <w:rPr>
+          <w:rFonts w:ascii="Times New Roman" w:hAnsi="Times New Roman"/>
+          <w:sz w:val="24"/>
+          <w:szCs w:val="24"/>
+          <w:lang w:val="da-DK"/>
+        </w:rPr>
+        <w:t>o</w:t>
+      </w:r>
+      <w:r>
+        <w:rPr>
+          <w:rFonts w:ascii="Times New Roman" w:hAnsi="Times New Roman"/>
+          <w:sz w:val="24"/>
+          <w:szCs w:val="24"/>
+          <w:lang w:val="da-DK"/>
+        </w:rPr>
+        <w:t>get som staten er interesseret i, da der kommer flere penge ind i landet [3].</w:t>
+      </w:r>
+    </w:p>
+    <w:p>
+      <w:pPr>
+        <w:spacing w:after="0"/>
+        <w:jc w:val="both"/>
+        <w:rPr>
+          <w:rFonts w:ascii="Times New Roman" w:hAnsi="Times New Roman"/>
+          <w:sz w:val="24"/>
+          <w:szCs w:val="24"/>
+          <w:lang w:val="da-DK"/>
+        </w:rPr>
+      </w:pPr>
+      <w:r>
+        <w:rPr>
+          <w:rFonts w:ascii="Times New Roman" w:hAnsi="Times New Roman"/>
+          <w:sz w:val="24"/>
+          <w:szCs w:val="24"/>
+          <w:lang w:val="da-DK"/>
+        </w:rPr>
+        <w:t>Her vil et ruteplanlægningsværktøj kunne hjælpe turister med at se nogle af de attrak</w:t>
+      </w:r>
+      <w:r>
+        <w:rPr>
+          <w:rFonts w:ascii="Times New Roman" w:hAnsi="Times New Roman"/>
+          <w:sz w:val="24"/>
+          <w:szCs w:val="24"/>
+          <w:lang w:val="da-DK"/>
+        </w:rPr>
+        <w:t>tioner der er i landet, hvis der</w:t>
+      </w:r>
+      <w:r>
+        <w:rPr>
+          <w:rFonts w:ascii="Times New Roman" w:hAnsi="Times New Roman"/>
+          <w:sz w:val="24"/>
+          <w:szCs w:val="24"/>
+          <w:lang w:val="da-DK"/>
+        </w:rPr>
+        <w:t xml:space="preserve"> fx </w:t>
+      </w:r>
+      <w:r>
+        <w:rPr>
+          <w:rFonts w:ascii="Times New Roman" w:hAnsi="Times New Roman"/>
+          <w:sz w:val="24"/>
+          <w:szCs w:val="24"/>
+          <w:lang w:val="da-DK"/>
+        </w:rPr>
+        <w:t xml:space="preserve">er </w:t>
+      </w:r>
+      <w:r>
+        <w:rPr>
+          <w:rFonts w:ascii="Times New Roman" w:hAnsi="Times New Roman"/>
+          <w:sz w:val="24"/>
+          <w:szCs w:val="24"/>
+          <w:lang w:val="da-DK"/>
+        </w:rPr>
+        <w:t>en</w:t>
+      </w:r>
+      <w:r>
+        <w:rPr>
+          <w:rFonts w:ascii="Times New Roman" w:hAnsi="Times New Roman"/>
+          <w:sz w:val="24"/>
+          <w:szCs w:val="24"/>
+          <w:lang w:val="da-DK"/>
+        </w:rPr>
+        <w:t xml:space="preserve"> top 5 over de attraktionerne der er i landet, eller i den by </w:t>
+      </w:r>
+      <w:r>
+        <w:rPr>
+          <w:rFonts w:ascii="Times New Roman" w:hAnsi="Times New Roman"/>
+          <w:sz w:val="24"/>
+          <w:szCs w:val="24"/>
+          <w:lang w:val="da-DK"/>
+        </w:rPr>
+        <w:t>ferien foregår</w:t>
+      </w:r>
+      <w:r>
+        <w:rPr>
+          <w:rFonts w:ascii="Times New Roman" w:hAnsi="Times New Roman"/>
+          <w:sz w:val="24"/>
+          <w:szCs w:val="24"/>
+          <w:lang w:val="da-DK"/>
+        </w:rPr>
+        <w:t>.</w:t>
+      </w:r>
+    </w:p>
+    <w:p>
+      <w:pPr>
+        <w:spacing w:after="0"/>
+        <w:jc w:val="both"/>
+        <w:rPr>
+          <w:rFonts w:ascii="Times New Roman" w:hAnsi="Times New Roman"/>
+          <w:sz w:val="24"/>
+          <w:szCs w:val="24"/>
+          <w:lang w:val="da-DK"/>
+        </w:rPr>
+      </w:pPr>
+    </w:p>
+    <w:p>
+      <w:pPr>
+        <w:spacing w:after="0"/>
+        <w:jc w:val="both"/>
         <w:rPr>
           <w:rFonts w:ascii="Times New Roman" w:hAnsi="Times New Roman"/>
           <w:b/>
@@ -266,8 +904,7 @@
           <w:szCs w:val="24"/>
           <w:lang w:val="da-DK"/>
         </w:rPr>
-        <w:t>/privatejede</w:t>
-      </w:r>
+      </w:pPr>
       <w:r>
         <w:rPr>
           <w:rFonts w:ascii="Times New Roman" w:hAnsi="Times New Roman"/>
@@ -276,64 +913,65 @@
           <w:szCs w:val="24"/>
           <w:lang w:val="da-DK"/>
         </w:rPr>
-        <w:t xml:space="preserve"> attraktioner</w:t>
-      </w:r>
-    </w:p>
-    <w:p>
-      <w:pPr>
-        <w:spacing w:after="0"/>
-        <w:jc w:val="both"/>
-        <w:rPr>
-          <w:rFonts w:ascii="Times New Roman" w:hAnsi="Times New Roman"/>
-          <w:sz w:val="24"/>
-          <w:szCs w:val="24"/>
-          <w:lang w:val="da-DK"/>
-        </w:rPr>
-      </w:pPr>
-      <w:r>
-        <w:rPr>
-          <w:rFonts w:ascii="Times New Roman" w:hAnsi="Times New Roman"/>
-          <w:sz w:val="24"/>
-          <w:szCs w:val="24"/>
-          <w:lang w:val="da-DK"/>
-        </w:rPr>
-        <w:t xml:space="preserve">Statsejede attraktioner er en interessent i </w:t>
-      </w:r>
-      <w:r>
-        <w:rPr>
-          <w:rFonts w:ascii="Times New Roman" w:hAnsi="Times New Roman"/>
-          <w:sz w:val="24"/>
-          <w:szCs w:val="24"/>
-          <w:lang w:val="da-DK"/>
-        </w:rPr>
-        <w:t>projektet</w:t>
-      </w:r>
-      <w:r>
-        <w:rPr>
-          <w:rFonts w:ascii="Times New Roman" w:hAnsi="Times New Roman"/>
-          <w:sz w:val="24"/>
-          <w:szCs w:val="24"/>
-          <w:lang w:val="da-DK"/>
-        </w:rPr>
-        <w:t xml:space="preserve">, da staten ønsker, at der skal flere penge ind i landet. Hvis </w:t>
-      </w:r>
-      <w:r>
-        <w:rPr>
-          <w:rFonts w:ascii="Times New Roman" w:hAnsi="Times New Roman"/>
-          <w:sz w:val="24"/>
-          <w:szCs w:val="24"/>
-          <w:lang w:val="da-DK"/>
-        </w:rPr>
-        <w:t>der</w:t>
-      </w:r>
-      <w:r>
-        <w:rPr>
-          <w:rFonts w:ascii="Times New Roman" w:hAnsi="Times New Roman"/>
-          <w:sz w:val="24"/>
-          <w:szCs w:val="24"/>
-          <w:lang w:val="da-DK"/>
-        </w:rPr>
-        <w:t xml:space="preserve"> er turist</w:t>
+        <w:t>Retail handel</w:t>
+      </w:r>
+      <w:r>
+        <w:rPr>
+          <w:rFonts w:ascii="Times New Roman" w:hAnsi="Times New Roman"/>
+          <w:b/>
+          <w:sz w:val="28"/>
+          <w:szCs w:val="24"/>
+          <w:lang w:val="da-DK"/>
+        </w:rPr>
+        <w:t xml:space="preserve"> </w:t>
+      </w:r>
+    </w:p>
+    <w:p>
+      <w:pPr>
+        <w:spacing w:after="0"/>
+        <w:jc w:val="both"/>
+        <w:rPr>
+          <w:rFonts w:ascii="Times New Roman" w:hAnsi="Times New Roman"/>
+          <w:sz w:val="24"/>
+          <w:szCs w:val="24"/>
+          <w:lang w:val="da-DK"/>
+        </w:rPr>
+      </w:pPr>
+      <w:r>
+        <w:rPr>
+          <w:rFonts w:ascii="Times New Roman" w:hAnsi="Times New Roman"/>
+          <w:sz w:val="24"/>
+          <w:szCs w:val="24"/>
+          <w:lang w:val="da-DK"/>
+        </w:rPr>
+        <w:t>Diverse forretninger</w:t>
+      </w:r>
+      <w:r>
+        <w:rPr>
+          <w:rFonts w:ascii="Times New Roman" w:hAnsi="Times New Roman"/>
+          <w:sz w:val="24"/>
+          <w:szCs w:val="24"/>
+          <w:lang w:val="da-DK"/>
+        </w:rPr>
+        <w:t xml:space="preserve"> e</w:t>
+      </w:r>
+      <w:r>
+        <w:rPr>
+          <w:rFonts w:ascii="Times New Roman" w:hAnsi="Times New Roman"/>
+          <w:sz w:val="24"/>
+          <w:szCs w:val="24"/>
+          <w:lang w:val="da-DK"/>
+        </w:rPr>
+        <w:t>r også</w:t>
+      </w:r>
+      <w:r>
+        <w:rPr>
+          <w:rFonts w:ascii="Times New Roman" w:hAnsi="Times New Roman"/>
+          <w:sz w:val="24"/>
+          <w:szCs w:val="24"/>
+          <w:lang w:val="da-DK"/>
+        </w:rPr>
+        <w:t xml:space="preserve"> interessent</w:t>
       </w:r>
       <w:r>
         <w:rPr>
@@ -351,16 +989,106 @@
           <w:szCs w:val="24"/>
           <w:lang w:val="da-DK"/>
         </w:rPr>
-        <w:t xml:space="preserve"> i et land, vil staten være interesseret i at</w:t>
-      </w:r>
-      <w:r>
-        <w:rPr>
-          <w:rFonts w:ascii="Times New Roman" w:hAnsi="Times New Roman"/>
-          <w:sz w:val="24"/>
-          <w:szCs w:val="24"/>
-          <w:lang w:val="da-DK"/>
-        </w:rPr>
-        <w:t xml:space="preserve"> få</w:t>
+        <w:t xml:space="preserve"> i projektet, da kendte brands som fx </w:t>
+      </w:r>
+      <w:r>
+        <w:rPr>
+          <w:rFonts w:ascii="Times New Roman" w:hAnsi="Times New Roman"/>
+          <w:sz w:val="24"/>
+          <w:szCs w:val="24"/>
+          <w:lang w:val="da-DK"/>
+        </w:rPr>
+        <w:t>IKEA</w:t>
+      </w:r>
+      <w:r>
+        <w:rPr>
+          <w:rFonts w:ascii="Times New Roman" w:hAnsi="Times New Roman"/>
+          <w:sz w:val="24"/>
+          <w:szCs w:val="24"/>
+          <w:lang w:val="da-DK"/>
+        </w:rPr>
+        <w:t xml:space="preserve">, </w:t>
+      </w:r>
+      <w:r>
+        <w:rPr>
+          <w:rFonts w:ascii="Times New Roman" w:hAnsi="Times New Roman"/>
+          <w:sz w:val="24"/>
+          <w:szCs w:val="24"/>
+          <w:lang w:val="da-DK"/>
+        </w:rPr>
+        <w:t>H&amp;M</w:t>
+      </w:r>
+      <w:r>
+        <w:rPr>
+          <w:rFonts w:ascii="Times New Roman" w:hAnsi="Times New Roman"/>
+          <w:sz w:val="24"/>
+          <w:szCs w:val="24"/>
+          <w:lang w:val="da-DK"/>
+        </w:rPr>
+        <w:t xml:space="preserve">, </w:t>
+      </w:r>
+      <w:r>
+        <w:rPr>
+          <w:rFonts w:ascii="Times New Roman" w:hAnsi="Times New Roman"/>
+          <w:sz w:val="24"/>
+          <w:szCs w:val="24"/>
+          <w:lang w:val="da-DK"/>
+        </w:rPr>
+        <w:t>Bi</w:t>
+      </w:r>
+      <w:r>
+        <w:rPr>
+          <w:rFonts w:ascii="Times New Roman" w:hAnsi="Times New Roman"/>
+          <w:sz w:val="24"/>
+          <w:szCs w:val="24"/>
+          <w:lang w:val="da-DK"/>
+        </w:rPr>
+        <w:t>l</w:t>
+      </w:r>
+      <w:r>
+        <w:rPr>
+          <w:rFonts w:ascii="Times New Roman" w:hAnsi="Times New Roman"/>
+          <w:sz w:val="24"/>
+          <w:szCs w:val="24"/>
+          <w:lang w:val="da-DK"/>
+        </w:rPr>
+        <w:t>ka</w:t>
+      </w:r>
+      <w:r>
+        <w:rPr>
+          <w:rFonts w:ascii="Times New Roman" w:hAnsi="Times New Roman"/>
+          <w:sz w:val="24"/>
+          <w:szCs w:val="24"/>
+          <w:lang w:val="da-DK"/>
+        </w:rPr>
+        <w:t xml:space="preserve"> og lignen</w:t>
+      </w:r>
+      <w:r>
+        <w:rPr>
+          <w:rFonts w:ascii="Times New Roman" w:hAnsi="Times New Roman"/>
+          <w:sz w:val="24"/>
+          <w:szCs w:val="24"/>
+          <w:lang w:val="da-DK"/>
+        </w:rPr>
+        <w:t>de lever af deres kunder</w:t>
+      </w:r>
+      <w:r>
+        <w:rPr>
+          <w:rFonts w:ascii="Times New Roman" w:hAnsi="Times New Roman"/>
+          <w:sz w:val="24"/>
+          <w:szCs w:val="24"/>
+          <w:lang w:val="da-DK"/>
+        </w:rPr>
+        <w:t xml:space="preserve"> [4]</w:t>
+      </w:r>
+      <w:r>
+        <w:rPr>
+          <w:rFonts w:ascii="Times New Roman" w:hAnsi="Times New Roman"/>
+          <w:sz w:val="24"/>
+          <w:szCs w:val="24"/>
+          <w:lang w:val="da-DK"/>
+        </w:rPr>
+        <w:t>.</w:t>
       </w:r>
       <w:r>
         <w:rPr>
@@ -378,183 +1106,97 @@
           <w:szCs w:val="24"/>
           <w:lang w:val="da-DK"/>
         </w:rPr>
-        <w:t>turisterne</w:t>
-      </w:r>
-      <w:r>
-        <w:rPr>
-          <w:rFonts w:ascii="Times New Roman" w:hAnsi="Times New Roman"/>
-          <w:sz w:val="24"/>
-          <w:szCs w:val="24"/>
-          <w:lang w:val="da-DK"/>
-        </w:rPr>
-        <w:t xml:space="preserve"> til at se og prøve </w:t>
-      </w:r>
-      <w:r>
-        <w:rPr>
-          <w:rFonts w:ascii="Times New Roman" w:hAnsi="Times New Roman"/>
-          <w:sz w:val="24"/>
-          <w:szCs w:val="24"/>
-          <w:lang w:val="da-DK"/>
-        </w:rPr>
-        <w:t xml:space="preserve">så mange </w:t>
-      </w:r>
-      <w:r>
-        <w:rPr>
-          <w:rFonts w:ascii="Times New Roman" w:hAnsi="Times New Roman"/>
-          <w:sz w:val="24"/>
-          <w:szCs w:val="24"/>
-          <w:lang w:val="da-DK"/>
-        </w:rPr>
-        <w:t>attraktioner der er i landet</w:t>
-      </w:r>
-      <w:r>
-        <w:rPr>
-          <w:rFonts w:ascii="Times New Roman" w:hAnsi="Times New Roman"/>
-          <w:sz w:val="24"/>
-          <w:szCs w:val="24"/>
-          <w:lang w:val="da-DK"/>
-        </w:rPr>
-        <w:t xml:space="preserve"> som muligt</w:t>
-      </w:r>
-      <w:r>
-        <w:rPr>
-          <w:rFonts w:ascii="Times New Roman" w:hAnsi="Times New Roman"/>
-          <w:sz w:val="24"/>
-          <w:szCs w:val="24"/>
-          <w:lang w:val="da-DK"/>
-        </w:rPr>
-        <w:t xml:space="preserve">. På den måde vil der være flere penge til landet. </w:t>
-      </w:r>
-    </w:p>
-    <w:p>
-      <w:pPr>
-        <w:spacing w:after="0"/>
-        <w:jc w:val="both"/>
-        <w:rPr>
-          <w:rFonts w:ascii="Times New Roman" w:hAnsi="Times New Roman"/>
-          <w:sz w:val="24"/>
-          <w:szCs w:val="24"/>
-          <w:lang w:val="da-DK"/>
-        </w:rPr>
-      </w:pPr>
-      <w:r>
-        <w:rPr>
-          <w:rFonts w:ascii="Times New Roman" w:hAnsi="Times New Roman"/>
-          <w:sz w:val="24"/>
-          <w:szCs w:val="24"/>
-          <w:lang w:val="da-DK"/>
-        </w:rPr>
-        <w:t xml:space="preserve">De privatejede attraktioner vil ligeledes være en interessent i projektet, da private ejere ønsker at tjene så meget som muligt. </w:t>
-      </w:r>
-    </w:p>
-    <w:p>
-      <w:pPr>
-        <w:spacing w:after="0"/>
-        <w:jc w:val="both"/>
-        <w:rPr>
-          <w:rFonts w:ascii="Times New Roman" w:hAnsi="Times New Roman"/>
-          <w:sz w:val="24"/>
-          <w:szCs w:val="24"/>
-          <w:lang w:val="da-DK"/>
-        </w:rPr>
-      </w:pPr>
-      <w:r>
-        <w:rPr>
-          <w:rFonts w:ascii="Times New Roman" w:hAnsi="Times New Roman"/>
-          <w:sz w:val="24"/>
-          <w:szCs w:val="24"/>
-          <w:lang w:val="da-DK"/>
-        </w:rPr>
-        <w:t>Her vil et ruteplanlægningsværktøj kunne hjælpe turister med at se nogle af de attrak</w:t>
-      </w:r>
-      <w:r>
-        <w:rPr>
-          <w:rFonts w:ascii="Times New Roman" w:hAnsi="Times New Roman"/>
-          <w:sz w:val="24"/>
-          <w:szCs w:val="24"/>
-          <w:lang w:val="da-DK"/>
-        </w:rPr>
-        <w:t>tioner der er i landet, hvis der</w:t>
-      </w:r>
-      <w:r>
-        <w:rPr>
-          <w:rFonts w:ascii="Times New Roman" w:hAnsi="Times New Roman"/>
-          <w:sz w:val="24"/>
-          <w:szCs w:val="24"/>
-          <w:lang w:val="da-DK"/>
-        </w:rPr>
-        <w:t xml:space="preserve"> fx </w:t>
-      </w:r>
-      <w:r>
-        <w:rPr>
-          <w:rFonts w:ascii="Times New Roman" w:hAnsi="Times New Roman"/>
-          <w:sz w:val="24"/>
-          <w:szCs w:val="24"/>
-          <w:lang w:val="da-DK"/>
-        </w:rPr>
-        <w:t xml:space="preserve">er </w:t>
-      </w:r>
-      <w:r>
-        <w:rPr>
-          <w:rFonts w:ascii="Times New Roman" w:hAnsi="Times New Roman"/>
-          <w:sz w:val="24"/>
-          <w:szCs w:val="24"/>
-          <w:lang w:val="da-DK"/>
-        </w:rPr>
-        <w:t>en</w:t>
-      </w:r>
-      <w:r>
-        <w:rPr>
-          <w:rFonts w:ascii="Times New Roman" w:hAnsi="Times New Roman"/>
-          <w:sz w:val="24"/>
-          <w:szCs w:val="24"/>
-          <w:lang w:val="da-DK"/>
-        </w:rPr>
-        <w:t xml:space="preserve"> top 5 over de attraktionerne der er i landet, eller i den by </w:t>
-      </w:r>
-      <w:r>
-        <w:rPr>
-          <w:rFonts w:ascii="Times New Roman" w:hAnsi="Times New Roman"/>
-          <w:sz w:val="24"/>
-          <w:szCs w:val="24"/>
-          <w:lang w:val="da-DK"/>
-        </w:rPr>
-        <w:t>ferien for</w:t>
-      </w:r>
-      <w:r>
-        <w:rPr>
-          <w:rFonts w:ascii="Times New Roman" w:hAnsi="Times New Roman"/>
-          <w:sz w:val="24"/>
-          <w:szCs w:val="24"/>
-          <w:lang w:val="da-DK"/>
-        </w:rPr>
-        <w:t>e</w:t>
-      </w:r>
-      <w:r>
-        <w:rPr>
-          <w:rFonts w:ascii="Times New Roman" w:hAnsi="Times New Roman"/>
-          <w:sz w:val="24"/>
-          <w:szCs w:val="24"/>
-          <w:lang w:val="da-DK"/>
-        </w:rPr>
-        <w:t>går</w:t>
-      </w:r>
-      <w:r>
-        <w:rPr>
-          <w:rFonts w:ascii="Times New Roman" w:hAnsi="Times New Roman"/>
-          <w:sz w:val="24"/>
-          <w:szCs w:val="24"/>
-          <w:lang w:val="da-DK"/>
-        </w:rPr>
-        <w:t>.</w:t>
-      </w:r>
-    </w:p>
-    <w:p>
-      <w:pPr>
-        <w:spacing w:after="0"/>
-        <w:jc w:val="both"/>
-        <w:rPr>
-          <w:rFonts w:ascii="Times New Roman" w:hAnsi="Times New Roman"/>
+        <w:t>V</w:t>
+      </w:r>
+      <w:r>
+        <w:rPr>
+          <w:rFonts w:ascii="Times New Roman" w:hAnsi="Times New Roman"/>
+          <w:sz w:val="24"/>
+          <w:szCs w:val="24"/>
+          <w:lang w:val="da-DK"/>
+        </w:rPr>
+        <w:t>ed at implementere disse adresser</w:t>
+      </w:r>
+      <w:r>
+        <w:rPr>
+          <w:rFonts w:ascii="Times New Roman" w:hAnsi="Times New Roman"/>
+          <w:sz w:val="24"/>
+          <w:szCs w:val="24"/>
+          <w:lang w:val="da-DK"/>
+        </w:rPr>
+        <w:t>,</w:t>
+      </w:r>
+      <w:r>
+        <w:rPr>
+          <w:rFonts w:ascii="Times New Roman" w:hAnsi="Times New Roman"/>
+          <w:sz w:val="24"/>
+          <w:szCs w:val="24"/>
+          <w:lang w:val="da-DK"/>
+        </w:rPr>
+        <w:t xml:space="preserve"> i et ruteplanlæ</w:t>
+      </w:r>
+      <w:r>
+        <w:rPr>
+          <w:rFonts w:ascii="Times New Roman" w:hAnsi="Times New Roman"/>
+          <w:sz w:val="24"/>
+          <w:szCs w:val="24"/>
+          <w:lang w:val="da-DK"/>
+        </w:rPr>
+        <w:t>g</w:t>
+      </w:r>
+      <w:r>
+        <w:rPr>
+          <w:rFonts w:ascii="Times New Roman" w:hAnsi="Times New Roman"/>
+          <w:sz w:val="24"/>
+          <w:szCs w:val="24"/>
+          <w:lang w:val="da-DK"/>
+        </w:rPr>
+        <w:t xml:space="preserve">ningsværktøj, kan det </w:t>
+      </w:r>
+      <w:r>
+        <w:rPr>
+          <w:rFonts w:ascii="Times New Roman" w:hAnsi="Times New Roman"/>
+          <w:sz w:val="24"/>
+          <w:szCs w:val="24"/>
+          <w:lang w:val="da-DK"/>
+        </w:rPr>
+        <w:t>tiltrække tu</w:t>
+      </w:r>
+      <w:r>
+        <w:rPr>
+          <w:rFonts w:ascii="Times New Roman" w:hAnsi="Times New Roman"/>
+          <w:sz w:val="24"/>
+          <w:szCs w:val="24"/>
+          <w:lang w:val="da-DK"/>
+        </w:rPr>
+        <w:t>rister, og derved øge omsæ</w:t>
+      </w:r>
+      <w:r>
+        <w:rPr>
+          <w:rFonts w:ascii="Times New Roman" w:hAnsi="Times New Roman"/>
+          <w:sz w:val="24"/>
+          <w:szCs w:val="24"/>
+          <w:lang w:val="da-DK"/>
+        </w:rPr>
+        <w:t>t</w:t>
+      </w:r>
+      <w:r>
+        <w:rPr>
+          <w:rFonts w:ascii="Times New Roman" w:hAnsi="Times New Roman"/>
+          <w:sz w:val="24"/>
+          <w:szCs w:val="24"/>
+          <w:lang w:val="da-DK"/>
+        </w:rPr>
+        <w:t xml:space="preserve">ningen. </w:t>
+      </w:r>
+    </w:p>
+    <w:p>
+      <w:pPr>
+        <w:spacing w:after="0"/>
+        <w:jc w:val="both"/>
+        <w:rPr>
+          <w:rFonts w:ascii="Times New Roman" w:hAnsi="Times New Roman"/>
+          <w:b/>
           <w:sz w:val="24"/>
           <w:szCs w:val="24"/>
           <w:lang w:val="da-DK"/>
@@ -581,174 +1223,9 @@
           <w:szCs w:val="24"/>
           <w:lang w:val="da-DK"/>
         </w:rPr>
-        <w:t xml:space="preserve">Forretninger </w:t>
-      </w:r>
-    </w:p>
-    <w:p>
-      <w:pPr>
-        <w:spacing w:after="0"/>
-        <w:jc w:val="both"/>
-        <w:rPr>
-          <w:rFonts w:ascii="Times New Roman" w:hAnsi="Times New Roman"/>
-          <w:sz w:val="24"/>
-          <w:szCs w:val="24"/>
-          <w:lang w:val="da-DK"/>
-        </w:rPr>
-      </w:pPr>
-      <w:r>
-        <w:rPr>
-          <w:rFonts w:ascii="Times New Roman" w:hAnsi="Times New Roman"/>
-          <w:sz w:val="24"/>
-          <w:szCs w:val="24"/>
-          <w:lang w:val="da-DK"/>
-        </w:rPr>
-        <w:t>Diverse forretninger</w:t>
-      </w:r>
-      <w:r>
-        <w:rPr>
-          <w:rFonts w:ascii="Times New Roman" w:hAnsi="Times New Roman"/>
-          <w:sz w:val="24"/>
-          <w:szCs w:val="24"/>
-          <w:lang w:val="da-DK"/>
-        </w:rPr>
-        <w:t xml:space="preserve"> er også en interessent i projektet, da kendte brands som fx Adidas, </w:t>
-      </w:r>
-      <w:r>
-        <w:rPr>
-          <w:rFonts w:ascii="Times New Roman" w:hAnsi="Times New Roman"/>
-          <w:sz w:val="24"/>
-          <w:szCs w:val="24"/>
-          <w:lang w:val="da-DK"/>
-        </w:rPr>
-        <w:t>H&amp;</w:t>
-      </w:r>
-      <w:bookmarkStart w:id="0" w:name="_GoBack"/>
-      <w:bookmarkEnd w:id="0"/>
-      <w:r>
-        <w:rPr>
-          <w:rFonts w:ascii="Times New Roman" w:hAnsi="Times New Roman"/>
-          <w:sz w:val="24"/>
-          <w:szCs w:val="24"/>
-          <w:lang w:val="da-DK"/>
-        </w:rPr>
-        <w:t>M</w:t>
-      </w:r>
-      <w:r>
-        <w:rPr>
-          <w:rFonts w:ascii="Times New Roman" w:hAnsi="Times New Roman"/>
-          <w:sz w:val="24"/>
-          <w:szCs w:val="24"/>
-          <w:lang w:val="da-DK"/>
-        </w:rPr>
-        <w:t>, McDonald’s og lignende gerne vil tiltrække flere kun</w:t>
-      </w:r>
-      <w:r>
-        <w:rPr>
-          <w:rFonts w:ascii="Times New Roman" w:hAnsi="Times New Roman"/>
-          <w:sz w:val="24"/>
-          <w:szCs w:val="24"/>
-          <w:lang w:val="da-DK"/>
-        </w:rPr>
-        <w:t>der.</w:t>
-      </w:r>
-      <w:r>
-        <w:rPr>
-          <w:rFonts w:ascii="Times New Roman" w:hAnsi="Times New Roman"/>
-          <w:sz w:val="24"/>
-          <w:szCs w:val="24"/>
-          <w:lang w:val="da-DK"/>
-        </w:rPr>
-        <w:t xml:space="preserve"> </w:t>
-      </w:r>
-      <w:r>
-        <w:rPr>
-          <w:rFonts w:ascii="Times New Roman" w:hAnsi="Times New Roman"/>
-          <w:sz w:val="24"/>
-          <w:szCs w:val="24"/>
-          <w:lang w:val="da-DK"/>
-        </w:rPr>
-        <w:t>V</w:t>
-      </w:r>
-      <w:r>
-        <w:rPr>
-          <w:rFonts w:ascii="Times New Roman" w:hAnsi="Times New Roman"/>
-          <w:sz w:val="24"/>
-          <w:szCs w:val="24"/>
-          <w:lang w:val="da-DK"/>
-        </w:rPr>
-        <w:t xml:space="preserve">ed at implementere disse adresser i et ruteplanlægningsværktøj, kan det </w:t>
-      </w:r>
-      <w:r>
-        <w:rPr>
-          <w:rFonts w:ascii="Times New Roman" w:hAnsi="Times New Roman"/>
-          <w:sz w:val="24"/>
-          <w:szCs w:val="24"/>
-          <w:lang w:val="da-DK"/>
-        </w:rPr>
-        <w:t>tiltrække nysgerrige turrister, og derved øge fo</w:t>
-      </w:r>
-      <w:r>
-        <w:rPr>
-          <w:rFonts w:ascii="Times New Roman" w:hAnsi="Times New Roman"/>
-          <w:sz w:val="24"/>
-          <w:szCs w:val="24"/>
-          <w:lang w:val="da-DK"/>
-        </w:rPr>
-        <w:t>r</w:t>
-      </w:r>
-      <w:r>
-        <w:rPr>
-          <w:rFonts w:ascii="Times New Roman" w:hAnsi="Times New Roman"/>
-          <w:sz w:val="24"/>
-          <w:szCs w:val="24"/>
-          <w:lang w:val="da-DK"/>
-        </w:rPr>
-        <w:t xml:space="preserve">retningernes omsætning. </w:t>
-      </w:r>
-    </w:p>
-    <w:p>
-      <w:pPr>
-        <w:spacing w:after="0"/>
-        <w:jc w:val="both"/>
-        <w:rPr>
-          <w:rFonts w:ascii="Times New Roman" w:hAnsi="Times New Roman"/>
-          <w:sz w:val="24"/>
-          <w:szCs w:val="24"/>
-          <w:lang w:val="da-DK"/>
-        </w:rPr>
-      </w:pPr>
-      <w:r>
-        <w:rPr>
-          <w:rFonts w:ascii="Times New Roman" w:hAnsi="Times New Roman"/>
-          <w:sz w:val="24"/>
-          <w:szCs w:val="24"/>
-          <w:lang w:val="da-DK"/>
-        </w:rPr>
-        <w:t>Dette kan dog komme til at gå udover de mindre forretninger i byerne, da der er en chance for, at de vil blive besøgt mindre, eftersom mange turister ikke nødvendigvis kender de mindre forre</w:t>
-      </w:r>
-      <w:r>
-        <w:rPr>
-          <w:rFonts w:ascii="Times New Roman" w:hAnsi="Times New Roman"/>
-          <w:sz w:val="24"/>
-          <w:szCs w:val="24"/>
-          <w:lang w:val="da-DK"/>
-        </w:rPr>
-        <w:t>t</w:t>
-      </w:r>
-      <w:r>
-        <w:rPr>
-          <w:rFonts w:ascii="Times New Roman" w:hAnsi="Times New Roman"/>
-          <w:sz w:val="24"/>
-          <w:szCs w:val="24"/>
-          <w:lang w:val="da-DK"/>
-        </w:rPr>
-        <w:t xml:space="preserve">ninger. </w:t>
-      </w:r>
-    </w:p>
-    <w:p>
-      <w:pPr>
-        <w:spacing w:after="0"/>
-        <w:jc w:val="both"/>
+        <w:t>Turist</w:t>
+      </w:r>
+      <w:r>
         <w:rPr>
           <w:rFonts w:ascii="Times New Roman" w:hAnsi="Times New Roman"/>
           <w:b/>
@@ -756,113 +1233,6 @@
           <w:szCs w:val="24"/>
           <w:lang w:val="da-DK"/>
         </w:rPr>
-      </w:pPr>
-    </w:p>
-    <w:p>
-      <w:pPr>
-        <w:spacing w:after="0"/>
-        <w:jc w:val="both"/>
-        <w:rPr>
-          <w:rFonts w:ascii="Times New Roman" w:hAnsi="Times New Roman"/>
-          <w:b/>
-          <w:sz w:val="28"/>
-          <w:szCs w:val="24"/>
-          <w:lang w:val="da-DK"/>
-        </w:rPr>
-      </w:pPr>
-      <w:r>
-        <w:rPr>
-          <w:rFonts w:ascii="Times New Roman" w:hAnsi="Times New Roman"/>
-          <w:b/>
-          <w:sz w:val="28"/>
-          <w:szCs w:val="24"/>
-          <w:lang w:val="da-DK"/>
-        </w:rPr>
-        <w:t>Offentlig transport</w:t>
-      </w:r>
-    </w:p>
-    <w:p>
-      <w:pPr>
-        <w:spacing w:after="0"/>
-        <w:jc w:val="both"/>
-        <w:rPr>
-          <w:rFonts w:ascii="Times New Roman" w:hAnsi="Times New Roman"/>
-          <w:sz w:val="24"/>
-          <w:szCs w:val="24"/>
-          <w:lang w:val="da-DK"/>
-        </w:rPr>
-      </w:pPr>
-      <w:r>
-        <w:rPr>
-          <w:rFonts w:ascii="Times New Roman" w:hAnsi="Times New Roman"/>
-          <w:sz w:val="24"/>
-          <w:szCs w:val="24"/>
-          <w:lang w:val="da-DK"/>
-        </w:rPr>
-        <w:t xml:space="preserve">Transport er en interessent i </w:t>
-      </w:r>
-      <w:r>
-        <w:rPr>
-          <w:rFonts w:ascii="Times New Roman" w:hAnsi="Times New Roman"/>
-          <w:sz w:val="24"/>
-          <w:szCs w:val="24"/>
-          <w:lang w:val="da-DK"/>
-        </w:rPr>
-        <w:t>projektet</w:t>
-      </w:r>
-      <w:r>
-        <w:rPr>
-          <w:rFonts w:ascii="Times New Roman" w:hAnsi="Times New Roman"/>
-          <w:sz w:val="24"/>
-          <w:szCs w:val="24"/>
-          <w:lang w:val="da-DK"/>
-        </w:rPr>
-        <w:t xml:space="preserve">, da der i samarbejde med staten, vil være mulighed for at planlægge ruter der foregår i en anden by end den turisterne er i, ved hjælp af offentlig transport. Dette vil være med til at øge den statslige indkomst, og derfor er staten en interessent. </w:t>
-      </w:r>
-    </w:p>
-    <w:p>
-      <w:pPr>
-        <w:spacing w:after="0"/>
-        <w:jc w:val="both"/>
-        <w:rPr>
-          <w:rFonts w:ascii="Times New Roman" w:hAnsi="Times New Roman"/>
-          <w:b/>
-          <w:sz w:val="24"/>
-          <w:szCs w:val="24"/>
-          <w:lang w:val="da-DK"/>
-        </w:rPr>
-      </w:pPr>
-    </w:p>
-    <w:p>
-      <w:pPr>
-        <w:spacing w:after="0"/>
-        <w:jc w:val="both"/>
-        <w:rPr>
-          <w:rFonts w:ascii="Times New Roman" w:hAnsi="Times New Roman"/>
-          <w:b/>
-          <w:sz w:val="28"/>
-          <w:szCs w:val="24"/>
-          <w:lang w:val="da-DK"/>
-        </w:rPr>
-      </w:pPr>
-      <w:r>
-        <w:rPr>
-          <w:rFonts w:ascii="Times New Roman" w:hAnsi="Times New Roman"/>
-          <w:b/>
-          <w:sz w:val="28"/>
-          <w:szCs w:val="24"/>
-          <w:lang w:val="da-DK"/>
-        </w:rPr>
-        <w:t>Turist</w:t>
-      </w:r>
-      <w:r>
-        <w:rPr>
-          <w:rFonts w:ascii="Times New Roman" w:hAnsi="Times New Roman"/>
-          <w:b/>
-          <w:sz w:val="28"/>
-          <w:szCs w:val="24"/>
-          <w:lang w:val="da-DK"/>
-        </w:rPr>
         <w:t>kontoret</w:t>
       </w:r>
     </w:p>
@@ -884,124 +1254,62 @@
           <w:szCs w:val="24"/>
           <w:lang w:val="da-DK"/>
         </w:rPr>
-        <w:t xml:space="preserve">Turistkontoret er også en interessent i projektet, da deres job er at servicere turister og hjælpe dem med at finde vej til diverse attraktioner. Et ruteplanlægningsværktøj kan potentielt udgøre en risiko for at der bliver mindre at lave i et turistkontor og derfor medføre nogle fyrringer. På </w:t>
-      </w:r>
-      <w:r>
-        <w:rPr>
-          <w:rFonts w:ascii="Times New Roman" w:hAnsi="Times New Roman"/>
-          <w:sz w:val="24"/>
-          <w:szCs w:val="24"/>
-          <w:lang w:val="da-DK"/>
-        </w:rPr>
-        <w:lastRenderedPageBreak/>
-        <w:t xml:space="preserve">den anden side kan det også hjælpe turister med at få hjælp, når nu turistkontoret har lukket, eller hvis der er for lange køer. </w:t>
-      </w:r>
-    </w:p>
-    <w:p>
-      <w:pPr>
-        <w:spacing w:after="0"/>
-        <w:jc w:val="both"/>
-        <w:rPr>
-          <w:rFonts w:ascii="Times New Roman" w:hAnsi="Times New Roman"/>
-          <w:b/>
-          <w:sz w:val="24"/>
-          <w:szCs w:val="24"/>
-          <w:lang w:val="da-DK"/>
-        </w:rPr>
-      </w:pPr>
-    </w:p>
-    <w:p>
-      <w:pPr>
-        <w:spacing w:after="0"/>
-        <w:jc w:val="both"/>
-        <w:rPr>
-          <w:rFonts w:ascii="Times New Roman" w:hAnsi="Times New Roman"/>
-          <w:b/>
-          <w:sz w:val="28"/>
-          <w:szCs w:val="24"/>
-          <w:lang w:val="da-DK"/>
-        </w:rPr>
-      </w:pPr>
-      <w:r>
-        <w:rPr>
-          <w:rFonts w:ascii="Times New Roman" w:hAnsi="Times New Roman"/>
-          <w:b/>
-          <w:sz w:val="28"/>
-          <w:szCs w:val="24"/>
-          <w:lang w:val="da-DK"/>
-        </w:rPr>
-        <w:t>Guide-bureauer/pakke</w:t>
-      </w:r>
-      <w:r>
-        <w:rPr>
-          <w:rFonts w:ascii="Times New Roman" w:hAnsi="Times New Roman"/>
-          <w:b/>
-          <w:sz w:val="28"/>
-          <w:szCs w:val="24"/>
-          <w:lang w:val="da-DK"/>
-        </w:rPr>
-        <w:t>rejser</w:t>
-      </w:r>
-    </w:p>
-    <w:p>
-      <w:pPr>
-        <w:spacing w:after="0"/>
-        <w:jc w:val="both"/>
-        <w:rPr>
-          <w:rFonts w:ascii="Times New Roman" w:hAnsi="Times New Roman"/>
-          <w:sz w:val="24"/>
-          <w:szCs w:val="24"/>
-          <w:lang w:val="da-DK"/>
-        </w:rPr>
-      </w:pPr>
-      <w:r>
-        <w:rPr>
-          <w:rFonts w:ascii="Times New Roman" w:hAnsi="Times New Roman"/>
-          <w:sz w:val="24"/>
-          <w:szCs w:val="24"/>
-          <w:lang w:val="da-DK"/>
-        </w:rPr>
-        <w:t>De forskellige guide-bureauer der sælger pakkerejser med guide og lignende, er også en intere</w:t>
-      </w:r>
-      <w:r>
-        <w:rPr>
-          <w:rFonts w:ascii="Times New Roman" w:hAnsi="Times New Roman"/>
-          <w:sz w:val="24"/>
-          <w:szCs w:val="24"/>
-          <w:lang w:val="da-DK"/>
-        </w:rPr>
-        <w:t>s</w:t>
-      </w:r>
-      <w:r>
-        <w:rPr>
-          <w:rFonts w:ascii="Times New Roman" w:hAnsi="Times New Roman"/>
-          <w:sz w:val="24"/>
-          <w:szCs w:val="24"/>
-          <w:lang w:val="da-DK"/>
-        </w:rPr>
-        <w:t xml:space="preserve">sent i projektet. Disse bureauer vil være imod et ruteplanlægningsværktøj, da det kan fratage dem nogle potentielle kunder, og derved sænke guide-bureauernes indkomst.  </w:t>
-      </w:r>
-      <w:r>
-        <w:rPr>
-          <w:rFonts w:ascii="Times New Roman" w:hAnsi="Times New Roman"/>
-          <w:sz w:val="24"/>
-          <w:szCs w:val="24"/>
-          <w:lang w:val="da-DK"/>
-        </w:rPr>
-        <w:t xml:space="preserve"> </w:t>
-      </w:r>
-    </w:p>
-    <w:p>
-      <w:pPr>
-        <w:spacing w:after="0"/>
-        <w:jc w:val="both"/>
-        <w:rPr>
-          <w:rFonts w:ascii="Times New Roman" w:hAnsi="Times New Roman"/>
-          <w:sz w:val="24"/>
-          <w:szCs w:val="24"/>
-          <w:lang w:val="da-DK"/>
-        </w:rPr>
-      </w:pPr>
+        <w:t xml:space="preserve">Turistkontoret er også en </w:t>
+      </w:r>
+      <w:r>
+        <w:rPr>
+          <w:rFonts w:ascii="Times New Roman" w:hAnsi="Times New Roman"/>
+          <w:sz w:val="24"/>
+          <w:szCs w:val="24"/>
+          <w:lang w:val="da-DK"/>
+        </w:rPr>
+        <w:t xml:space="preserve">væsentlig </w:t>
+      </w:r>
+      <w:r>
+        <w:rPr>
+          <w:rFonts w:ascii="Times New Roman" w:hAnsi="Times New Roman"/>
+          <w:sz w:val="24"/>
+          <w:szCs w:val="24"/>
+          <w:lang w:val="da-DK"/>
+        </w:rPr>
+        <w:t>interessent i projektet, da deres job er at servicere turister og hjælpe dem med at finde vej til diverse attraktioner. Et ruteplanlægningsværktøj kan potentielt udgøre en risiko for at der bliver mindre at lave i et turistkontor og derfor medføre nogle fyrri</w:t>
+      </w:r>
+      <w:r>
+        <w:rPr>
+          <w:rFonts w:ascii="Times New Roman" w:hAnsi="Times New Roman"/>
+          <w:sz w:val="24"/>
+          <w:szCs w:val="24"/>
+          <w:lang w:val="da-DK"/>
+        </w:rPr>
+        <w:t>n</w:t>
+      </w:r>
+      <w:r>
+        <w:rPr>
+          <w:rFonts w:ascii="Times New Roman" w:hAnsi="Times New Roman"/>
+          <w:sz w:val="24"/>
+          <w:szCs w:val="24"/>
+          <w:lang w:val="da-DK"/>
+        </w:rPr>
+        <w:t>ger. På den anden side kan det også hjælpe turister med at få hjælp, når nu turistkontoret har lu</w:t>
+      </w:r>
+      <w:r>
+        <w:rPr>
+          <w:rFonts w:ascii="Times New Roman" w:hAnsi="Times New Roman"/>
+          <w:sz w:val="24"/>
+          <w:szCs w:val="24"/>
+          <w:lang w:val="da-DK"/>
+        </w:rPr>
+        <w:t>k</w:t>
+      </w:r>
+      <w:r>
+        <w:rPr>
+          <w:rFonts w:ascii="Times New Roman" w:hAnsi="Times New Roman"/>
+          <w:sz w:val="24"/>
+          <w:szCs w:val="24"/>
+          <w:lang w:val="da-DK"/>
+        </w:rPr>
+        <w:t xml:space="preserve">ket, eller hvis der er for lange køer. </w:t>
+      </w:r>
     </w:p>
     <w:p>
       <w:pPr>
@@ -1272,25 +1580,34 @@
           <w:szCs w:val="24"/>
           <w:lang w:val="da-DK"/>
         </w:rPr>
-        <w:t>, er de stats-/privatejede attr</w:t>
-      </w:r>
-      <w:r>
-        <w:rPr>
-          <w:rFonts w:ascii="Times New Roman" w:hAnsi="Times New Roman"/>
-          <w:sz w:val="24"/>
-          <w:szCs w:val="24"/>
-          <w:lang w:val="da-DK"/>
-        </w:rPr>
-        <w:t>aktioner, de større butikker, storbyturisterne</w:t>
-      </w:r>
-      <w:r>
-        <w:rPr>
-          <w:rFonts w:ascii="Times New Roman" w:hAnsi="Times New Roman"/>
-          <w:sz w:val="24"/>
-          <w:szCs w:val="24"/>
-          <w:lang w:val="da-DK"/>
-        </w:rPr>
-        <w:t xml:space="preserve"> og den offentlige transport.</w:t>
+        <w:t xml:space="preserve">, er </w:t>
+      </w:r>
+      <w:r>
+        <w:rPr>
+          <w:rFonts w:ascii="Times New Roman" w:hAnsi="Times New Roman"/>
+          <w:sz w:val="24"/>
+          <w:szCs w:val="24"/>
+          <w:lang w:val="da-DK"/>
+        </w:rPr>
+        <w:t>staten, de større butikker og</w:t>
+      </w:r>
+      <w:r>
+        <w:rPr>
+          <w:rFonts w:ascii="Times New Roman" w:hAnsi="Times New Roman"/>
+          <w:sz w:val="24"/>
+          <w:szCs w:val="24"/>
+          <w:lang w:val="da-DK"/>
+        </w:rPr>
+        <w:t xml:space="preserve"> turisterne</w:t>
+      </w:r>
+      <w:r>
+        <w:rPr>
+          <w:rFonts w:ascii="Times New Roman" w:hAnsi="Times New Roman"/>
+          <w:sz w:val="24"/>
+          <w:szCs w:val="24"/>
+          <w:lang w:val="da-DK"/>
+        </w:rPr>
+        <w:t>.</w:t>
       </w:r>
     </w:p>
     <w:p>
@@ -1545,6 +1862,16 @@
         </w:rPr>
         <w:t>Ekstern</w:t>
       </w:r>
+      <w:r>
+        <w:rPr>
+          <w:rFonts w:ascii="Times New Roman" w:hAnsi="Times New Roman"/>
+          <w:b/>
+          <w:sz w:val="28"/>
+          <w:szCs w:val="24"/>
+          <w:lang w:val="da-DK"/>
+        </w:rPr>
+        <w:t>e</w:t>
+      </w:r>
     </w:p>
     <w:p>
       <w:pPr>
@@ -1573,17 +1900,10 @@
           <w:szCs w:val="24"/>
           <w:lang w:val="da-DK"/>
         </w:rPr>
-        <w:t xml:space="preserve">er de små butikker </w:t>
-      </w:r>
-      <w:r>
-        <w:rPr>
-          <w:rFonts w:ascii="Times New Roman" w:hAnsi="Times New Roman"/>
-          <w:sz w:val="24"/>
-          <w:szCs w:val="24"/>
-          <w:lang w:val="da-DK"/>
-        </w:rPr>
-        <w:t>og guide-bureauer.</w:t>
-      </w:r>
+        <w:t>er INGEN.</w:t>
+      </w:r>
+      <w:bookmarkStart w:id="0" w:name="_GoBack"/>
+      <w:bookmarkEnd w:id="0"/>
     </w:p>
     <w:p>
       <w:pPr>
@@ -1922,6 +2242,294 @@
         </w:rPr>
         <w:t xml:space="preserve"> det er vigtigst, at turisterne får det bedste ud af deres ferie som muligt. </w:t>
       </w:r>
+    </w:p>
+    <w:p>
+      <w:pPr>
+        <w:spacing w:after="0"/>
+        <w:jc w:val="both"/>
+        <w:rPr>
+          <w:rFonts w:ascii="Times New Roman" w:hAnsi="Times New Roman"/>
+          <w:sz w:val="24"/>
+          <w:szCs w:val="24"/>
+          <w:lang w:val="da-DK"/>
+        </w:rPr>
+      </w:pPr>
+    </w:p>
+    <w:p>
+      <w:pPr>
+        <w:spacing w:after="0"/>
+        <w:jc w:val="both"/>
+        <w:rPr>
+          <w:rFonts w:ascii="Times New Roman" w:hAnsi="Times New Roman"/>
+          <w:sz w:val="24"/>
+          <w:szCs w:val="24"/>
+          <w:lang w:val="da-DK"/>
+        </w:rPr>
+      </w:pPr>
+      <w:r>
+        <w:rPr>
+          <w:rFonts w:ascii="Times New Roman" w:hAnsi="Times New Roman"/>
+          <w:sz w:val="24"/>
+          <w:szCs w:val="24"/>
+          <w:lang w:val="da-DK"/>
+        </w:rPr>
+        <w:t xml:space="preserve">[1] University of Minnesota, 2011 </w:t>
+      </w:r>
+    </w:p>
+    <w:p>
+      <w:pPr>
+        <w:spacing w:after="0"/>
+        <w:jc w:val="both"/>
+        <w:rPr>
+          <w:rFonts w:ascii="Times New Roman" w:hAnsi="Times New Roman"/>
+          <w:sz w:val="24"/>
+          <w:szCs w:val="24"/>
+          <w:lang w:val="da-DK"/>
+        </w:rPr>
+      </w:pPr>
+      <w:hyperlink r:id="rId6" w:history="1">
+        <w:r>
+          <w:rPr>
+            <w:rStyle w:val="Hyperlink"/>
+            <w:rFonts w:ascii="Times New Roman" w:hAnsi="Times New Roman"/>
+            <w:sz w:val="24"/>
+            <w:szCs w:val="24"/>
+            <w:lang w:val="da-DK"/>
+          </w:rPr>
+          <w:t>http://www.extension.umn.edu/community/news/tourism-assets.html</w:t>
+        </w:r>
+      </w:hyperlink>
+      <w:r>
+        <w:rPr>
+          <w:rFonts w:ascii="Times New Roman" w:hAnsi="Times New Roman"/>
+          <w:sz w:val="24"/>
+          <w:szCs w:val="24"/>
+          <w:lang w:val="da-DK"/>
+        </w:rPr>
+        <w:t xml:space="preserve"> set d. 18/11-2014</w:t>
+      </w:r>
+    </w:p>
+    <w:p>
+      <w:pPr>
+        <w:spacing w:after="0"/>
+        <w:jc w:val="both"/>
+        <w:rPr>
+          <w:rFonts w:ascii="Times New Roman" w:hAnsi="Times New Roman"/>
+          <w:sz w:val="24"/>
+          <w:szCs w:val="24"/>
+          <w:lang w:val="da-DK"/>
+        </w:rPr>
+      </w:pPr>
+      <w:r>
+        <w:rPr>
+          <w:rFonts w:ascii="Times New Roman" w:hAnsi="Times New Roman"/>
+          <w:sz w:val="24"/>
+          <w:szCs w:val="24"/>
+          <w:lang w:val="da-DK"/>
+        </w:rPr>
+        <w:t xml:space="preserve">[2] Youth Central, Dept of Human Services Victoria, Victorian Goverment </w:t>
+      </w:r>
+    </w:p>
+    <w:p>
+      <w:pPr>
+        <w:spacing w:after="0"/>
+        <w:jc w:val="both"/>
+        <w:rPr>
+          <w:rFonts w:ascii="Times New Roman" w:hAnsi="Times New Roman"/>
+          <w:sz w:val="24"/>
+          <w:szCs w:val="24"/>
+          <w:lang w:val="da-DK"/>
+        </w:rPr>
+      </w:pPr>
+      <w:hyperlink r:id="rId7" w:history="1">
+        <w:r>
+          <w:rPr>
+            <w:rStyle w:val="Hyperlink"/>
+            <w:rFonts w:ascii="Times New Roman" w:hAnsi="Times New Roman"/>
+            <w:sz w:val="24"/>
+            <w:szCs w:val="24"/>
+            <w:lang w:val="da-DK"/>
+          </w:rPr>
+          <w:t>https://www.youthcentral.vic.gov.au/travel-transport/travelling-overseas/planning-your-trip</w:t>
+        </w:r>
+      </w:hyperlink>
+    </w:p>
+    <w:p>
+      <w:pPr>
+        <w:spacing w:after="0"/>
+        <w:jc w:val="both"/>
+        <w:rPr>
+          <w:rFonts w:ascii="Times New Roman" w:hAnsi="Times New Roman"/>
+          <w:sz w:val="24"/>
+          <w:szCs w:val="24"/>
+          <w:lang w:val="da-DK"/>
+        </w:rPr>
+      </w:pPr>
+      <w:r>
+        <w:rPr>
+          <w:rFonts w:ascii="Times New Roman" w:hAnsi="Times New Roman"/>
+          <w:sz w:val="24"/>
+          <w:szCs w:val="24"/>
+          <w:lang w:val="da-DK"/>
+        </w:rPr>
+        <w:t>set d. 18/11-2014</w:t>
+      </w:r>
+    </w:p>
+    <w:p>
+      <w:pPr>
+        <w:spacing w:after="0"/>
+        <w:jc w:val="both"/>
+        <w:rPr>
+          <w:rFonts w:ascii="Times New Roman" w:hAnsi="Times New Roman"/>
+          <w:sz w:val="24"/>
+          <w:szCs w:val="24"/>
+          <w:lang w:val="da-DK"/>
+        </w:rPr>
+      </w:pPr>
+      <w:r>
+        <w:rPr>
+          <w:rFonts w:ascii="Times New Roman" w:hAnsi="Times New Roman"/>
+          <w:sz w:val="24"/>
+          <w:szCs w:val="24"/>
+          <w:lang w:val="da-DK"/>
+        </w:rPr>
+        <w:t>[3] VisitDenmark, Turismens økonomiske betydning i Danmark, 2011</w:t>
+      </w:r>
+    </w:p>
+    <w:p>
+      <w:pPr>
+        <w:spacing w:after="0"/>
+        <w:jc w:val="both"/>
+        <w:rPr>
+          <w:rFonts w:ascii="Times New Roman" w:hAnsi="Times New Roman"/>
+          <w:sz w:val="24"/>
+          <w:szCs w:val="24"/>
+          <w:lang w:val="da-DK"/>
+        </w:rPr>
+      </w:pPr>
+      <w:hyperlink r:id="rId8" w:history="1">
+        <w:r>
+          <w:rPr>
+            <w:rStyle w:val="Hyperlink"/>
+            <w:rFonts w:ascii="Times New Roman" w:hAnsi="Times New Roman"/>
+            <w:sz w:val="24"/>
+            <w:szCs w:val="24"/>
+            <w:lang w:val="da-DK"/>
+          </w:rPr>
+          <w:t>http://www.visitdenmark.dk/sites/default/files/vdk_images/PDF-and-other-files/Analyser/2013/turismens_oekonomiske_betydning_i_danmark_2011_revideret_udgave.pdf</w:t>
+        </w:r>
+      </w:hyperlink>
+      <w:r>
+        <w:rPr>
+          <w:rFonts w:ascii="Times New Roman" w:hAnsi="Times New Roman"/>
+          <w:sz w:val="24"/>
+          <w:szCs w:val="24"/>
+          <w:lang w:val="da-DK"/>
+        </w:rPr>
+        <w:t xml:space="preserve"> set d. 18/11-2014</w:t>
+      </w:r>
+    </w:p>
+    <w:p>
+      <w:pPr>
+        <w:spacing w:after="0"/>
+        <w:jc w:val="both"/>
+        <w:rPr>
+          <w:rFonts w:ascii="Times New Roman" w:hAnsi="Times New Roman"/>
+          <w:sz w:val="24"/>
+          <w:szCs w:val="24"/>
+          <w:lang w:val="da-DK"/>
+        </w:rPr>
+      </w:pPr>
+      <w:r>
+        <w:rPr>
+          <w:rFonts w:ascii="Times New Roman" w:hAnsi="Times New Roman"/>
+          <w:sz w:val="24"/>
+          <w:szCs w:val="24"/>
+          <w:lang w:val="da-DK"/>
+        </w:rPr>
+        <w:t xml:space="preserve">[4] Information, </w:t>
+      </w:r>
+      <w:r>
+        <w:rPr>
+          <w:rFonts w:ascii="Times New Roman" w:hAnsi="Times New Roman" w:cs="Georgia"/>
+          <w:color w:val="343434"/>
+          <w:sz w:val="24"/>
+          <w:szCs w:val="24"/>
+        </w:rPr>
+        <w:t>Forbrugerrådet: Pengeløse butikker ud</w:t>
+      </w:r>
+      <w:r>
+        <w:rPr>
+          <w:rFonts w:ascii="Times New Roman" w:hAnsi="Times New Roman" w:cs="Georgia"/>
+          <w:color w:val="343434"/>
+          <w:sz w:val="24"/>
+          <w:szCs w:val="24"/>
+        </w:rPr>
+        <w:t>e</w:t>
+      </w:r>
+      <w:r>
+        <w:rPr>
+          <w:rFonts w:ascii="Times New Roman" w:hAnsi="Times New Roman" w:cs="Georgia"/>
+          <w:color w:val="343434"/>
+          <w:sz w:val="24"/>
+          <w:szCs w:val="24"/>
+        </w:rPr>
+        <w:t>lukker kunder</w:t>
+      </w:r>
+      <w:r>
+        <w:rPr>
+          <w:rFonts w:ascii="Times New Roman" w:hAnsi="Times New Roman" w:cs="Georgia"/>
+          <w:color w:val="343434"/>
+          <w:sz w:val="24"/>
+          <w:szCs w:val="24"/>
+        </w:rPr>
+        <w:t xml:space="preserve">, 2014 </w:t>
+      </w:r>
+    </w:p>
+    <w:p>
+      <w:pPr>
+        <w:spacing w:after="0"/>
+        <w:jc w:val="both"/>
+        <w:rPr>
+          <w:rFonts w:ascii="Times New Roman" w:hAnsi="Times New Roman"/>
+          <w:sz w:val="24"/>
+          <w:szCs w:val="24"/>
+          <w:lang w:val="da-DK"/>
+        </w:rPr>
+      </w:pPr>
+      <w:hyperlink r:id="rId9" w:history="1">
+        <w:r>
+          <w:rPr>
+            <w:rStyle w:val="Hyperlink"/>
+            <w:rFonts w:ascii="Times New Roman" w:hAnsi="Times New Roman"/>
+            <w:sz w:val="24"/>
+            <w:szCs w:val="24"/>
+            <w:lang w:val="da-DK"/>
+          </w:rPr>
+          <w:t>http://www.information.dk/telegram/496765</w:t>
+        </w:r>
+      </w:hyperlink>
+      <w:r>
+        <w:rPr>
+          <w:rFonts w:ascii="Times New Roman" w:hAnsi="Times New Roman"/>
+          <w:sz w:val="24"/>
+          <w:szCs w:val="24"/>
+          <w:lang w:val="da-DK"/>
+        </w:rPr>
+        <w:t xml:space="preserve"> set d. 18/11-2014</w:t>
+      </w:r>
+    </w:p>
+    <w:p>
+      <w:pPr>
+        <w:spacing w:after="0"/>
+        <w:jc w:val="both"/>
+        <w:rPr>
+          <w:rFonts w:ascii="Times New Roman" w:hAnsi="Times New Roman"/>
+          <w:sz w:val="24"/>
+          <w:szCs w:val="24"/>
+          <w:lang w:val="da-DK"/>
+        </w:rPr>
+      </w:pPr>
     </w:p>
     <w:p>
       <w:pPr>
@@ -2372,6 +2980,17 @@
       <w:szCs w:val="18"/>
     </w:rPr>
   </w:style>
+  <w:style w:type="character" w:styleId="Hyperlink">
+    <w:name w:val="Hyperlink"/>
+    <w:basedOn w:val="DefaultParagraphFont"/>
+    <w:uiPriority w:val="99"/>
+    <w:unhideWhenUsed/>
+    <w:rsid w:val="00D87F2D"/>
+    <w:rPr>
+      <w:color w:val="0000FF" w:themeColor="hyperlink"/>
+      <w:u w:val="single"/>
+    </w:rPr>
+  </w:style>
 </w:styles>
 </file>
 
@@ -2671,6 +3290,17 @@
       <w:rFonts w:ascii="Lucida Grande" w:hAnsi="Lucida Grande" w:cs="Lucida Grande"/>
       <w:sz w:val="18"/>
       <w:szCs w:val="18"/>
+    </w:rPr>
+  </w:style>
+  <w:style w:type="character" w:styleId="Hyperlink">
+    <w:name w:val="Hyperlink"/>
+    <w:basedOn w:val="DefaultParagraphFont"/>
+    <w:uiPriority w:val="99"/>
+    <w:unhideWhenUsed/>
+    <w:rsid w:val="00D87F2D"/>
+    <w:rPr>
+      <w:color w:val="0000FF" w:themeColor="hyperlink"/>
+      <w:u w:val="single"/>
     </w:rPr>
   </w:style>
 </w:styles>

</xml_diff>